<commit_message>
files re-named and folders re-organised to work with Netlify
</commit_message>
<xml_diff>
--- a/Documents/Creer-un-site-web-HTML-CSS-Bootstrap_Ivan_Delville_Eval_01.docx
+++ b/Documents/Creer-un-site-web-HTML-CSS-Bootstrap_Ivan_Delville_Eval_01.docx
@@ -1001,7 +1001,25 @@
           <w:sz w:val="21"/>
           <w:szCs w:val="21"/>
         </w:rPr>
-        <w:t>J’ai créé le repository sur sur le site Github.</w:t>
+        <w:t xml:space="preserve">J’ai créé le repository sur </w:t>
+      </w:r>
+      <w:proofErr w:type="spellStart"/>
+      <w:r>
+        <w:rPr>
+          <w:color w:val="000000"/>
+          <w:sz w:val="21"/>
+          <w:szCs w:val="21"/>
+        </w:rPr>
+        <w:t>sur</w:t>
+      </w:r>
+      <w:proofErr w:type="spellEnd"/>
+      <w:r>
+        <w:rPr>
+          <w:color w:val="000000"/>
+          <w:sz w:val="21"/>
+          <w:szCs w:val="21"/>
+        </w:rPr>
+        <w:t xml:space="preserve"> le site Github.</w:t>
       </w:r>
     </w:p>
     <w:p>
@@ -1073,15 +1091,7 @@
           <w:sz w:val="21"/>
           <w:szCs w:val="21"/>
         </w:rPr>
-        <w:t xml:space="preserve">    • </w:t>
-      </w:r>
-      <w:r>
-        <w:rPr>
-          <w:color w:val="000000"/>
-          <w:sz w:val="21"/>
-          <w:szCs w:val="21"/>
-        </w:rPr>
-        <w:t>git clone https://github.com/Popov505/Ivan_Delville_Eval_01.git</w:t>
+        <w:t xml:space="preserve">    • git clone https://github.com/Popov505/Ivan_Delville_Eval_01.git</w:t>
       </w:r>
     </w:p>
     <w:p>
@@ -1113,7 +1123,41 @@
           <w:sz w:val="21"/>
           <w:szCs w:val="21"/>
         </w:rPr>
-        <w:t>’ai ensuite réalisé des commits dès que nécessaire avec les commandes</w:t>
+        <w:t xml:space="preserve">’ai ensuite réalisé des </w:t>
+      </w:r>
+      <w:proofErr w:type="spellStart"/>
+      <w:r>
+        <w:rPr>
+          <w:color w:val="000000"/>
+          <w:sz w:val="21"/>
+          <w:szCs w:val="21"/>
+        </w:rPr>
+        <w:t>commits</w:t>
+      </w:r>
+      <w:proofErr w:type="spellEnd"/>
+      <w:r>
+        <w:rPr>
+          <w:color w:val="000000"/>
+          <w:sz w:val="21"/>
+          <w:szCs w:val="21"/>
+        </w:rPr>
+        <w:t xml:space="preserve"> dès que nécessaire</w:t>
+      </w:r>
+      <w:r>
+        <w:rPr>
+          <w:color w:val="000000"/>
+          <w:sz w:val="21"/>
+          <w:szCs w:val="21"/>
+        </w:rPr>
+        <w:t xml:space="preserve"> soit directement avec VS Code (Commit &amp; Push), soit </w:t>
+      </w:r>
+      <w:r>
+        <w:rPr>
+          <w:color w:val="000000"/>
+          <w:sz w:val="21"/>
+          <w:szCs w:val="21"/>
+        </w:rPr>
+        <w:t>avec les commandes</w:t>
       </w:r>
     </w:p>
     <w:p>
@@ -1153,7 +1197,25 @@
           <w:sz w:val="21"/>
           <w:szCs w:val="21"/>
         </w:rPr>
-        <w:t xml:space="preserve"> git add .</w:t>
+        <w:t xml:space="preserve"> git </w:t>
+      </w:r>
+      <w:proofErr w:type="spellStart"/>
+      <w:r>
+        <w:rPr>
+          <w:color w:val="000000"/>
+          <w:sz w:val="21"/>
+          <w:szCs w:val="21"/>
+        </w:rPr>
+        <w:t>add</w:t>
+      </w:r>
+      <w:proofErr w:type="spellEnd"/>
+      <w:r>
+        <w:rPr>
+          <w:color w:val="000000"/>
+          <w:sz w:val="21"/>
+          <w:szCs w:val="21"/>
+        </w:rPr>
+        <w:t xml:space="preserve"> .</w:t>
       </w:r>
     </w:p>
     <w:p>
@@ -1397,7 +1459,25 @@
           <w:sz w:val="21"/>
           <w:szCs w:val="21"/>
         </w:rPr>
-        <w:t>: langages de programmation, frameworks, outils, logiciels, documentations techniques, etc...</w:t>
+        <w:t xml:space="preserve">: langages de programmation, </w:t>
+      </w:r>
+      <w:proofErr w:type="spellStart"/>
+      <w:r>
+        <w:rPr>
+          <w:color w:val="000000"/>
+          <w:sz w:val="21"/>
+          <w:szCs w:val="21"/>
+        </w:rPr>
+        <w:t>frameworks</w:t>
+      </w:r>
+      <w:proofErr w:type="spellEnd"/>
+      <w:r>
+        <w:rPr>
+          <w:color w:val="000000"/>
+          <w:sz w:val="21"/>
+          <w:szCs w:val="21"/>
+        </w:rPr>
+        <w:t>, outils, logiciels, documentations techniques, etc...</w:t>
       </w:r>
     </w:p>
     <w:p>
@@ -1479,13 +1559,23 @@
           <w:szCs w:val="21"/>
         </w:rPr>
       </w:pPr>
-      <w:r>
-        <w:rPr>
-          <w:color w:val="000000"/>
-          <w:sz w:val="21"/>
-          <w:szCs w:val="21"/>
-        </w:rPr>
-        <w:t>Frameworks : Bootstrap</w:t>
+      <w:proofErr w:type="spellStart"/>
+      <w:r>
+        <w:rPr>
+          <w:color w:val="000000"/>
+          <w:sz w:val="21"/>
+          <w:szCs w:val="21"/>
+        </w:rPr>
+        <w:t>Frameworks</w:t>
+      </w:r>
+      <w:proofErr w:type="spellEnd"/>
+      <w:r>
+        <w:rPr>
+          <w:color w:val="000000"/>
+          <w:sz w:val="21"/>
+          <w:szCs w:val="21"/>
+        </w:rPr>
+        <w:t> : Bootstrap</w:t>
       </w:r>
     </w:p>
     <w:p>
@@ -1533,8 +1623,18 @@
           <w:sz w:val="21"/>
           <w:szCs w:val="21"/>
         </w:rPr>
-        <w:t>Déploiement : Netlify</w:t>
-      </w:r>
+        <w:t xml:space="preserve">Déploiement : </w:t>
+      </w:r>
+      <w:proofErr w:type="spellStart"/>
+      <w:r>
+        <w:rPr>
+          <w:color w:val="000000"/>
+          <w:sz w:val="21"/>
+          <w:szCs w:val="21"/>
+        </w:rPr>
+        <w:t>Netlify</w:t>
+      </w:r>
+      <w:proofErr w:type="spellEnd"/>
     </w:p>
     <w:p>
       <w:pPr>
@@ -1706,7 +1806,43 @@
           <w:sz w:val="21"/>
           <w:szCs w:val="21"/>
         </w:rPr>
-        <w:t>NB: Pour le cas des exercices et évaluations demandées sur la plateforme Studi, il s'agit de...Studi.</w:t>
+        <w:t xml:space="preserve">NB: Pour le cas des exercices et évaluations demandées sur la plateforme </w:t>
+      </w:r>
+      <w:proofErr w:type="spellStart"/>
+      <w:r>
+        <w:rPr>
+          <w:color w:val="000000"/>
+          <w:sz w:val="21"/>
+          <w:szCs w:val="21"/>
+        </w:rPr>
+        <w:t>Studi</w:t>
+      </w:r>
+      <w:proofErr w:type="spellEnd"/>
+      <w:r>
+        <w:rPr>
+          <w:color w:val="000000"/>
+          <w:sz w:val="21"/>
+          <w:szCs w:val="21"/>
+        </w:rPr>
+        <w:t>, il s'agit de...</w:t>
+      </w:r>
+      <w:proofErr w:type="spellStart"/>
+      <w:r>
+        <w:rPr>
+          <w:color w:val="000000"/>
+          <w:sz w:val="21"/>
+          <w:szCs w:val="21"/>
+        </w:rPr>
+        <w:t>Studi</w:t>
+      </w:r>
+      <w:proofErr w:type="spellEnd"/>
+      <w:r>
+        <w:rPr>
+          <w:color w:val="000000"/>
+          <w:sz w:val="21"/>
+          <w:szCs w:val="21"/>
+        </w:rPr>
+        <w:t>.</w:t>
       </w:r>
     </w:p>
     <w:p>
@@ -1746,8 +1882,18 @@
           <w:sz w:val="21"/>
           <w:szCs w:val="21"/>
         </w:rPr>
-        <w:t>Evaluation d’entrainement demandée sur la plateforme Studi</w:t>
-      </w:r>
+        <w:t xml:space="preserve">Evaluation d’entrainement demandée sur la plateforme </w:t>
+      </w:r>
+      <w:proofErr w:type="spellStart"/>
+      <w:r>
+        <w:rPr>
+          <w:color w:val="000000"/>
+          <w:sz w:val="21"/>
+          <w:szCs w:val="21"/>
+        </w:rPr>
+        <w:t>Studi</w:t>
+      </w:r>
+      <w:proofErr w:type="spellEnd"/>
     </w:p>
     <w:p>
       <w:pPr>
@@ -2114,7 +2260,23 @@
         <w:sz w:val="22"/>
         <w:szCs w:val="22"/>
       </w:rPr>
-      <w:t xml:space="preserve">©Studi - Reproduction interdite </w:t>
+      <w:t>©</w:t>
+    </w:r>
+    <w:proofErr w:type="spellStart"/>
+    <w:r>
+      <w:rPr>
+        <w:sz w:val="22"/>
+        <w:szCs w:val="22"/>
+      </w:rPr>
+      <w:t>Studi</w:t>
+    </w:r>
+    <w:proofErr w:type="spellEnd"/>
+    <w:r>
+      <w:rPr>
+        <w:sz w:val="22"/>
+        <w:szCs w:val="22"/>
+      </w:rPr>
+      <w:t xml:space="preserve"> - Reproduction interdite </w:t>
     </w:r>
     <w:r>
       <w:rPr>
@@ -3124,6 +3286,7 @@
   <w:style w:type="character" w:default="1" w:styleId="Policepardfaut">
     <w:name w:val="Default Paragraph Font"/>
     <w:uiPriority w:val="1"/>
+    <w:semiHidden/>
     <w:unhideWhenUsed/>
   </w:style>
   <w:style w:type="table" w:default="1" w:styleId="TableauNormal">

</xml_diff>

<commit_message>
Files re-organised in sub-folder. Modal added for contact in header nav.
</commit_message>
<xml_diff>
--- a/Documents/Creer-un-site-web-HTML-CSS-Bootstrap_Ivan_Delville_Eval_01.docx
+++ b/Documents/Creer-un-site-web-HTML-CSS-Bootstrap_Ivan_Delville_Eval_01.docx
@@ -704,7 +704,14 @@
           <w:sz w:val="21"/>
           <w:szCs w:val="21"/>
         </w:rPr>
-        <w:t>URL du site (si vous avez mis votre projet en ligne) : ……….</w:t>
+        <w:t xml:space="preserve">URL du site (si vous avez mis votre projet en ligne) : </w:t>
+      </w:r>
+      <w:r>
+        <w:rPr>
+          <w:sz w:val="21"/>
+          <w:szCs w:val="21"/>
+        </w:rPr>
+        <w:t>https://startling-haupia-7c7d22.netlify.app/</w:t>
       </w:r>
     </w:p>
     <w:p>
@@ -1001,25 +1008,7 @@
           <w:sz w:val="21"/>
           <w:szCs w:val="21"/>
         </w:rPr>
-        <w:t xml:space="preserve">J’ai créé le repository sur </w:t>
-      </w:r>
-      <w:proofErr w:type="spellStart"/>
-      <w:r>
-        <w:rPr>
-          <w:color w:val="000000"/>
-          <w:sz w:val="21"/>
-          <w:szCs w:val="21"/>
-        </w:rPr>
-        <w:t>sur</w:t>
-      </w:r>
-      <w:proofErr w:type="spellEnd"/>
-      <w:r>
-        <w:rPr>
-          <w:color w:val="000000"/>
-          <w:sz w:val="21"/>
-          <w:szCs w:val="21"/>
-        </w:rPr>
-        <w:t xml:space="preserve"> le site Github.</w:t>
+        <w:t>J’ai créé le repository sur sur le site Github.</w:t>
       </w:r>
     </w:p>
     <w:p>
@@ -1123,25 +1112,7 @@
           <w:sz w:val="21"/>
           <w:szCs w:val="21"/>
         </w:rPr>
-        <w:t xml:space="preserve">’ai ensuite réalisé des </w:t>
-      </w:r>
-      <w:proofErr w:type="spellStart"/>
-      <w:r>
-        <w:rPr>
-          <w:color w:val="000000"/>
-          <w:sz w:val="21"/>
-          <w:szCs w:val="21"/>
-        </w:rPr>
-        <w:t>commits</w:t>
-      </w:r>
-      <w:proofErr w:type="spellEnd"/>
-      <w:r>
-        <w:rPr>
-          <w:color w:val="000000"/>
-          <w:sz w:val="21"/>
-          <w:szCs w:val="21"/>
-        </w:rPr>
-        <w:t xml:space="preserve"> dès que nécessaire</w:t>
+        <w:t>’ai ensuite réalisé des commits dès que nécessaire</w:t>
       </w:r>
       <w:r>
         <w:rPr>
@@ -1197,25 +1168,7 @@
           <w:sz w:val="21"/>
           <w:szCs w:val="21"/>
         </w:rPr>
-        <w:t xml:space="preserve"> git </w:t>
-      </w:r>
-      <w:proofErr w:type="spellStart"/>
-      <w:r>
-        <w:rPr>
-          <w:color w:val="000000"/>
-          <w:sz w:val="21"/>
-          <w:szCs w:val="21"/>
-        </w:rPr>
-        <w:t>add</w:t>
-      </w:r>
-      <w:proofErr w:type="spellEnd"/>
-      <w:r>
-        <w:rPr>
-          <w:color w:val="000000"/>
-          <w:sz w:val="21"/>
-          <w:szCs w:val="21"/>
-        </w:rPr>
-        <w:t xml:space="preserve"> .</w:t>
+        <w:t xml:space="preserve"> git add .</w:t>
       </w:r>
     </w:p>
     <w:p>
@@ -1459,25 +1412,7 @@
           <w:sz w:val="21"/>
           <w:szCs w:val="21"/>
         </w:rPr>
-        <w:t xml:space="preserve">: langages de programmation, </w:t>
-      </w:r>
-      <w:proofErr w:type="spellStart"/>
-      <w:r>
-        <w:rPr>
-          <w:color w:val="000000"/>
-          <w:sz w:val="21"/>
-          <w:szCs w:val="21"/>
-        </w:rPr>
-        <w:t>frameworks</w:t>
-      </w:r>
-      <w:proofErr w:type="spellEnd"/>
-      <w:r>
-        <w:rPr>
-          <w:color w:val="000000"/>
-          <w:sz w:val="21"/>
-          <w:szCs w:val="21"/>
-        </w:rPr>
-        <w:t>, outils, logiciels, documentations techniques, etc...</w:t>
+        <w:t>: langages de programmation, frameworks, outils, logiciels, documentations techniques, etc...</w:t>
       </w:r>
     </w:p>
     <w:p>
@@ -1559,23 +1494,13 @@
           <w:szCs w:val="21"/>
         </w:rPr>
       </w:pPr>
-      <w:proofErr w:type="spellStart"/>
-      <w:r>
-        <w:rPr>
-          <w:color w:val="000000"/>
-          <w:sz w:val="21"/>
-          <w:szCs w:val="21"/>
-        </w:rPr>
-        <w:t>Frameworks</w:t>
-      </w:r>
-      <w:proofErr w:type="spellEnd"/>
-      <w:r>
-        <w:rPr>
-          <w:color w:val="000000"/>
-          <w:sz w:val="21"/>
-          <w:szCs w:val="21"/>
-        </w:rPr>
-        <w:t> : Bootstrap</w:t>
+      <w:r>
+        <w:rPr>
+          <w:color w:val="000000"/>
+          <w:sz w:val="21"/>
+          <w:szCs w:val="21"/>
+        </w:rPr>
+        <w:t>Frameworks : Bootstrap</w:t>
       </w:r>
     </w:p>
     <w:p>
@@ -1623,18 +1548,8 @@
           <w:sz w:val="21"/>
           <w:szCs w:val="21"/>
         </w:rPr>
-        <w:t xml:space="preserve">Déploiement : </w:t>
-      </w:r>
-      <w:proofErr w:type="spellStart"/>
-      <w:r>
-        <w:rPr>
-          <w:color w:val="000000"/>
-          <w:sz w:val="21"/>
-          <w:szCs w:val="21"/>
-        </w:rPr>
-        <w:t>Netlify</w:t>
-      </w:r>
-      <w:proofErr w:type="spellEnd"/>
+        <w:t>Déploiement : Netlify</w:t>
+      </w:r>
     </w:p>
     <w:p>
       <w:pPr>
@@ -1806,43 +1721,7 @@
           <w:sz w:val="21"/>
           <w:szCs w:val="21"/>
         </w:rPr>
-        <w:t xml:space="preserve">NB: Pour le cas des exercices et évaluations demandées sur la plateforme </w:t>
-      </w:r>
-      <w:proofErr w:type="spellStart"/>
-      <w:r>
-        <w:rPr>
-          <w:color w:val="000000"/>
-          <w:sz w:val="21"/>
-          <w:szCs w:val="21"/>
-        </w:rPr>
-        <w:t>Studi</w:t>
-      </w:r>
-      <w:proofErr w:type="spellEnd"/>
-      <w:r>
-        <w:rPr>
-          <w:color w:val="000000"/>
-          <w:sz w:val="21"/>
-          <w:szCs w:val="21"/>
-        </w:rPr>
-        <w:t>, il s'agit de...</w:t>
-      </w:r>
-      <w:proofErr w:type="spellStart"/>
-      <w:r>
-        <w:rPr>
-          <w:color w:val="000000"/>
-          <w:sz w:val="21"/>
-          <w:szCs w:val="21"/>
-        </w:rPr>
-        <w:t>Studi</w:t>
-      </w:r>
-      <w:proofErr w:type="spellEnd"/>
-      <w:r>
-        <w:rPr>
-          <w:color w:val="000000"/>
-          <w:sz w:val="21"/>
-          <w:szCs w:val="21"/>
-        </w:rPr>
-        <w:t>.</w:t>
+        <w:t>NB: Pour le cas des exercices et évaluations demandées sur la plateforme Studi, il s'agit de...Studi.</w:t>
       </w:r>
     </w:p>
     <w:p>
@@ -1882,18 +1761,8 @@
           <w:sz w:val="21"/>
           <w:szCs w:val="21"/>
         </w:rPr>
-        <w:t xml:space="preserve">Evaluation d’entrainement demandée sur la plateforme </w:t>
-      </w:r>
-      <w:proofErr w:type="spellStart"/>
-      <w:r>
-        <w:rPr>
-          <w:color w:val="000000"/>
-          <w:sz w:val="21"/>
-          <w:szCs w:val="21"/>
-        </w:rPr>
-        <w:t>Studi</w:t>
-      </w:r>
-      <w:proofErr w:type="spellEnd"/>
+        <w:t>Evaluation d’entrainement demandée sur la plateforme Studi</w:t>
+      </w:r>
     </w:p>
     <w:p>
       <w:pPr>
@@ -2260,23 +2129,7 @@
         <w:sz w:val="22"/>
         <w:szCs w:val="22"/>
       </w:rPr>
-      <w:t>©</w:t>
-    </w:r>
-    <w:proofErr w:type="spellStart"/>
-    <w:r>
-      <w:rPr>
-        <w:sz w:val="22"/>
-        <w:szCs w:val="22"/>
-      </w:rPr>
-      <w:t>Studi</w:t>
-    </w:r>
-    <w:proofErr w:type="spellEnd"/>
-    <w:r>
-      <w:rPr>
-        <w:sz w:val="22"/>
-        <w:szCs w:val="22"/>
-      </w:rPr>
-      <w:t xml:space="preserve"> - Reproduction interdite </w:t>
+      <w:t xml:space="preserve">©Studi - Reproduction interdite </w:t>
     </w:r>
     <w:r>
       <w:rPr>

</xml_diff>

<commit_message>
Website display updated to become responsive
</commit_message>
<xml_diff>
--- a/Documents/Creer-un-site-web-HTML-CSS-Bootstrap_Ivan_Delville_Eval_01.docx
+++ b/Documents/Creer-un-site-web-HTML-CSS-Bootstrap_Ivan_Delville_Eval_01.docx
@@ -394,70 +394,6 @@
     </w:p>
     <w:p>
       <w:pPr>
-        <w:shd w:val="clear" w:color="auto" w:fill="8DB3E2"/>
-        <w:jc w:val="left"/>
-        <w:rPr>
-          <w:b/>
-          <w:sz w:val="28"/>
-          <w:szCs w:val="28"/>
-          <w:highlight w:val="yellow"/>
-        </w:rPr>
-      </w:pPr>
-      <w:r>
-        <w:rPr>
-          <w:b/>
-          <w:sz w:val="28"/>
-          <w:szCs w:val="28"/>
-          <w:highlight w:val="yellow"/>
-        </w:rPr>
-        <w:t>Ceci est un modèle de copie. N’oubliez pas de renseigner vos prénom/nom, ainsi que le nom et le lien vers le projet.</w:t>
-      </w:r>
-    </w:p>
-    <w:p>
-      <w:pPr>
-        <w:shd w:val="clear" w:color="auto" w:fill="8DB3E2"/>
-        <w:jc w:val="left"/>
-        <w:rPr>
-          <w:b/>
-          <w:sz w:val="28"/>
-          <w:szCs w:val="28"/>
-          <w:highlight w:val="yellow"/>
-        </w:rPr>
-      </w:pPr>
-    </w:p>
-    <w:p>
-      <w:pPr>
-        <w:shd w:val="clear" w:color="auto" w:fill="8DB3E2"/>
-        <w:jc w:val="left"/>
-        <w:rPr>
-          <w:b/>
-          <w:sz w:val="28"/>
-          <w:szCs w:val="28"/>
-        </w:rPr>
-      </w:pPr>
-      <w:r>
-        <w:rPr>
-          <w:b/>
-          <w:sz w:val="28"/>
-          <w:szCs w:val="28"/>
-          <w:highlight w:val="yellow"/>
-        </w:rPr>
-        <w:t>Vous pouvez bien sûr agrandir les cadres pour répondre aux questions sur la description du projet si nécessaire.</w:t>
-      </w:r>
-    </w:p>
-    <w:p>
-      <w:pPr>
-        <w:shd w:val="clear" w:color="auto" w:fill="8DB3E2"/>
-        <w:jc w:val="left"/>
-        <w:rPr>
-          <w:b/>
-          <w:sz w:val="28"/>
-          <w:szCs w:val="28"/>
-        </w:rPr>
-      </w:pPr>
-    </w:p>
-    <w:p>
-      <w:pPr>
         <w:jc w:val="left"/>
         <w:rPr>
           <w:b/>
@@ -561,64 +497,6 @@
     </w:p>
     <w:p>
       <w:pPr>
-        <w:jc w:val="center"/>
-        <w:rPr>
-          <w:b/>
-          <w:color w:val="FF0000"/>
-          <w:szCs w:val="21"/>
-        </w:rPr>
-      </w:pPr>
-      <w:r>
-        <w:rPr>
-          <w:b/>
-          <w:color w:val="FF0000"/>
-          <w:szCs w:val="21"/>
-        </w:rPr>
-        <w:t>ATTENTION ! PENSEZ À RENSEIGNER VOS NOM ET PRÉNOM DANS LE TITRE DE VOS FICHIERS</w:t>
-      </w:r>
-      <w:r>
-        <w:rPr>
-          <w:b/>
-          <w:color w:val="FF0000"/>
-          <w:szCs w:val="21"/>
-        </w:rPr>
-        <w:t xml:space="preserve"> </w:t>
-      </w:r>
-      <w:r>
-        <w:rPr>
-          <w:b/>
-          <w:color w:val="FF0000"/>
-          <w:szCs w:val="21"/>
-        </w:rPr>
-        <w:t>/</w:t>
-      </w:r>
-      <w:r>
-        <w:rPr>
-          <w:b/>
-          <w:color w:val="FF0000"/>
-          <w:szCs w:val="21"/>
-        </w:rPr>
-        <w:t xml:space="preserve"> </w:t>
-      </w:r>
-      <w:r>
-        <w:rPr>
-          <w:b/>
-          <w:color w:val="FF0000"/>
-          <w:szCs w:val="21"/>
-        </w:rPr>
-        <w:t>PROJETS</w:t>
-      </w:r>
-      <w:r>
-        <w:rPr>
-          <w:b/>
-          <w:color w:val="FF0000"/>
-          <w:szCs w:val="21"/>
-        </w:rPr>
-        <w:t> !</w:t>
-      </w:r>
-    </w:p>
-    <w:p>
-      <w:pPr>
         <w:rPr>
           <w:sz w:val="21"/>
           <w:szCs w:val="21"/>
@@ -689,7 +567,14 @@
           <w:sz w:val="21"/>
           <w:szCs w:val="21"/>
         </w:rPr>
-        <w:t>Lien Drive du projet (si nécessaire) : ………</w:t>
+        <w:t xml:space="preserve">Lien Drive du projet (si nécessaire) : </w:t>
+      </w:r>
+      <w:r>
+        <w:rPr>
+          <w:sz w:val="21"/>
+          <w:szCs w:val="21"/>
+        </w:rPr>
+        <w:t>NA</w:t>
       </w:r>
     </w:p>
     <w:p>
@@ -710,6 +595,7 @@
         <w:rPr>
           <w:sz w:val="21"/>
           <w:szCs w:val="21"/>
+          <w:highlight w:val="yellow"/>
         </w:rPr>
         <w:t>https://startling-haupia-7c7d22.netlify.app/</w:t>
       </w:r>
@@ -965,13 +851,630 @@
           <w:between w:val="nil"/>
         </w:pBdr>
         <w:rPr>
-          <w:color w:val="000000"/>
-          <w:sz w:val="21"/>
-          <w:szCs w:val="21"/>
-        </w:rPr>
-      </w:pPr>
-      <w:r>
-        <w:rPr>
+          <w:b/>
+          <w:bCs/>
+          <w:color w:val="000000"/>
+          <w:sz w:val="21"/>
+          <w:szCs w:val="21"/>
+        </w:rPr>
+      </w:pPr>
+      <w:r>
+        <w:rPr>
+          <w:b/>
+          <w:bCs/>
+          <w:color w:val="000000"/>
+          <w:sz w:val="21"/>
+          <w:szCs w:val="21"/>
+        </w:rPr>
+        <w:t>Réflexion autour du projet</w:t>
+      </w:r>
+    </w:p>
+    <w:p>
+      <w:pPr>
+        <w:pBdr>
+          <w:top w:val="single" w:sz="4" w:space="1" w:color="auto"/>
+          <w:left w:val="single" w:sz="4" w:space="1" w:color="auto"/>
+          <w:bottom w:val="single" w:sz="4" w:space="1" w:color="auto"/>
+          <w:right w:val="single" w:sz="4" w:space="1" w:color="auto"/>
+          <w:between w:val="nil"/>
+        </w:pBdr>
+        <w:rPr>
+          <w:color w:val="000000"/>
+          <w:sz w:val="21"/>
+          <w:szCs w:val="21"/>
+        </w:rPr>
+      </w:pPr>
+      <w:r>
+        <w:rPr>
+          <w:color w:val="000000"/>
+          <w:sz w:val="21"/>
+          <w:szCs w:val="21"/>
+        </w:rPr>
+        <w:t xml:space="preserve">  -  J’ai inventé un club de roller derby : le Croisty bats</w:t>
+      </w:r>
+    </w:p>
+    <w:p>
+      <w:pPr>
+        <w:pBdr>
+          <w:top w:val="single" w:sz="4" w:space="1" w:color="auto"/>
+          <w:left w:val="single" w:sz="4" w:space="1" w:color="auto"/>
+          <w:bottom w:val="single" w:sz="4" w:space="1" w:color="auto"/>
+          <w:right w:val="single" w:sz="4" w:space="1" w:color="auto"/>
+          <w:between w:val="nil"/>
+        </w:pBdr>
+        <w:rPr>
+          <w:color w:val="000000"/>
+          <w:sz w:val="21"/>
+          <w:szCs w:val="21"/>
+        </w:rPr>
+      </w:pPr>
+    </w:p>
+    <w:p>
+      <w:pPr>
+        <w:pBdr>
+          <w:top w:val="single" w:sz="4" w:space="1" w:color="auto"/>
+          <w:left w:val="single" w:sz="4" w:space="1" w:color="auto"/>
+          <w:bottom w:val="single" w:sz="4" w:space="1" w:color="auto"/>
+          <w:right w:val="single" w:sz="4" w:space="1" w:color="auto"/>
+          <w:between w:val="nil"/>
+        </w:pBdr>
+        <w:rPr>
+          <w:color w:val="000000"/>
+          <w:sz w:val="21"/>
+          <w:szCs w:val="21"/>
+        </w:rPr>
+      </w:pPr>
+      <w:r>
+        <w:rPr>
+          <w:color w:val="000000"/>
+          <w:sz w:val="21"/>
+          <w:szCs w:val="21"/>
+        </w:rPr>
+        <w:t xml:space="preserve">  -  J’ai imaginé leur site internet, organisé en 2 pages : </w:t>
+      </w:r>
+    </w:p>
+    <w:p>
+      <w:pPr>
+        <w:pBdr>
+          <w:top w:val="single" w:sz="4" w:space="1" w:color="auto"/>
+          <w:left w:val="single" w:sz="4" w:space="1" w:color="auto"/>
+          <w:bottom w:val="single" w:sz="4" w:space="1" w:color="auto"/>
+          <w:right w:val="single" w:sz="4" w:space="1" w:color="auto"/>
+          <w:between w:val="nil"/>
+        </w:pBdr>
+        <w:rPr>
+          <w:color w:val="000000"/>
+          <w:sz w:val="21"/>
+          <w:szCs w:val="21"/>
+        </w:rPr>
+      </w:pPr>
+      <w:r>
+        <w:rPr>
+          <w:color w:val="000000"/>
+          <w:sz w:val="21"/>
+          <w:szCs w:val="21"/>
+        </w:rPr>
+        <w:t xml:space="preserve">    </w:t>
+      </w:r>
+      <w:r>
+        <w:rPr>
+          <w:color w:val="000000"/>
+          <w:sz w:val="21"/>
+          <w:szCs w:val="21"/>
+        </w:rPr>
+        <w:t>•</w:t>
+      </w:r>
+      <w:r>
+        <w:rPr>
+          <w:color w:val="000000"/>
+          <w:sz w:val="21"/>
+          <w:szCs w:val="21"/>
+        </w:rPr>
+        <w:t xml:space="preserve">  la page d’accueil (index) contenant les informations générales sur le club, les entrainements, le recrutement</w:t>
+      </w:r>
+      <w:r>
+        <w:rPr>
+          <w:color w:val="000000"/>
+          <w:sz w:val="21"/>
+          <w:szCs w:val="21"/>
+        </w:rPr>
+        <w:t xml:space="preserve"> et un carrousel montrant les évènements</w:t>
+      </w:r>
+    </w:p>
+    <w:p>
+      <w:pPr>
+        <w:pBdr>
+          <w:top w:val="single" w:sz="4" w:space="1" w:color="auto"/>
+          <w:left w:val="single" w:sz="4" w:space="1" w:color="auto"/>
+          <w:bottom w:val="single" w:sz="4" w:space="1" w:color="auto"/>
+          <w:right w:val="single" w:sz="4" w:space="1" w:color="auto"/>
+          <w:between w:val="nil"/>
+        </w:pBdr>
+        <w:rPr>
+          <w:color w:val="000000"/>
+          <w:sz w:val="21"/>
+          <w:szCs w:val="21"/>
+        </w:rPr>
+      </w:pPr>
+      <w:r>
+        <w:rPr>
+          <w:color w:val="000000"/>
+          <w:sz w:val="21"/>
+          <w:szCs w:val="21"/>
+        </w:rPr>
+        <w:t xml:space="preserve">    </w:t>
+      </w:r>
+      <w:r>
+        <w:rPr>
+          <w:color w:val="000000"/>
+          <w:sz w:val="21"/>
+          <w:szCs w:val="21"/>
+        </w:rPr>
+        <w:t>•</w:t>
+      </w:r>
+      <w:r>
+        <w:rPr>
+          <w:color w:val="000000"/>
+          <w:sz w:val="21"/>
+          <w:szCs w:val="21"/>
+        </w:rPr>
+        <w:t xml:space="preserve">  la page évènements (events) contenant les évènements passés et à venir en lien avec le club</w:t>
+      </w:r>
+    </w:p>
+    <w:p>
+      <w:pPr>
+        <w:pBdr>
+          <w:top w:val="single" w:sz="4" w:space="1" w:color="auto"/>
+          <w:left w:val="single" w:sz="4" w:space="1" w:color="auto"/>
+          <w:bottom w:val="single" w:sz="4" w:space="1" w:color="auto"/>
+          <w:right w:val="single" w:sz="4" w:space="1" w:color="auto"/>
+          <w:between w:val="nil"/>
+        </w:pBdr>
+        <w:rPr>
+          <w:color w:val="000000"/>
+          <w:sz w:val="21"/>
+          <w:szCs w:val="21"/>
+        </w:rPr>
+      </w:pPr>
+    </w:p>
+    <w:p>
+      <w:pPr>
+        <w:pBdr>
+          <w:top w:val="single" w:sz="4" w:space="1" w:color="auto"/>
+          <w:left w:val="single" w:sz="4" w:space="1" w:color="auto"/>
+          <w:bottom w:val="single" w:sz="4" w:space="1" w:color="auto"/>
+          <w:right w:val="single" w:sz="4" w:space="1" w:color="auto"/>
+          <w:between w:val="nil"/>
+        </w:pBdr>
+        <w:rPr>
+          <w:color w:val="000000"/>
+          <w:sz w:val="21"/>
+          <w:szCs w:val="21"/>
+        </w:rPr>
+      </w:pPr>
+      <w:r>
+        <w:rPr>
+          <w:color w:val="000000"/>
+          <w:sz w:val="21"/>
+          <w:szCs w:val="21"/>
+        </w:rPr>
+        <w:t xml:space="preserve">  -  J’ai stru</w:t>
+      </w:r>
+      <w:r>
+        <w:rPr>
+          <w:color w:val="000000"/>
+          <w:sz w:val="21"/>
+          <w:szCs w:val="21"/>
+        </w:rPr>
+        <w:t>cturé le header et le footer (commun aux 2 pages) de la façon suivante</w:t>
+      </w:r>
+    </w:p>
+    <w:p>
+      <w:pPr>
+        <w:pBdr>
+          <w:top w:val="single" w:sz="4" w:space="1" w:color="auto"/>
+          <w:left w:val="single" w:sz="4" w:space="1" w:color="auto"/>
+          <w:bottom w:val="single" w:sz="4" w:space="1" w:color="auto"/>
+          <w:right w:val="single" w:sz="4" w:space="1" w:color="auto"/>
+          <w:between w:val="nil"/>
+        </w:pBdr>
+        <w:rPr>
+          <w:color w:val="000000"/>
+          <w:sz w:val="21"/>
+          <w:szCs w:val="21"/>
+        </w:rPr>
+      </w:pPr>
+      <w:r>
+        <w:rPr>
+          <w:color w:val="000000"/>
+          <w:sz w:val="21"/>
+          <w:szCs w:val="21"/>
+        </w:rPr>
+        <w:t xml:space="preserve">    </w:t>
+      </w:r>
+      <w:r>
+        <w:rPr>
+          <w:color w:val="000000"/>
+          <w:sz w:val="21"/>
+          <w:szCs w:val="21"/>
+        </w:rPr>
+        <w:t>•</w:t>
+      </w:r>
+      <w:r>
+        <w:rPr>
+          <w:color w:val="000000"/>
+          <w:sz w:val="21"/>
+          <w:szCs w:val="21"/>
+        </w:rPr>
+        <w:t xml:space="preserve">  header : Logo – Titre de la page – Navigation (Accueil – Evènement – Contact)</w:t>
+      </w:r>
+    </w:p>
+    <w:p>
+      <w:pPr>
+        <w:pBdr>
+          <w:top w:val="single" w:sz="4" w:space="1" w:color="auto"/>
+          <w:left w:val="single" w:sz="4" w:space="1" w:color="auto"/>
+          <w:bottom w:val="single" w:sz="4" w:space="1" w:color="auto"/>
+          <w:right w:val="single" w:sz="4" w:space="1" w:color="auto"/>
+          <w:between w:val="nil"/>
+        </w:pBdr>
+        <w:rPr>
+          <w:color w:val="000000"/>
+          <w:sz w:val="21"/>
+          <w:szCs w:val="21"/>
+        </w:rPr>
+      </w:pPr>
+      <w:r>
+        <w:rPr>
+          <w:color w:val="000000"/>
+          <w:sz w:val="21"/>
+          <w:szCs w:val="21"/>
+        </w:rPr>
+        <w:t xml:space="preserve">    </w:t>
+      </w:r>
+      <w:r>
+        <w:rPr>
+          <w:color w:val="000000"/>
+          <w:sz w:val="21"/>
+          <w:szCs w:val="21"/>
+        </w:rPr>
+        <w:t>•</w:t>
+      </w:r>
+      <w:r>
+        <w:rPr>
+          <w:color w:val="000000"/>
+          <w:sz w:val="21"/>
+          <w:szCs w:val="21"/>
+        </w:rPr>
+        <w:t xml:space="preserve">  footer : Logos cliquables vers les réseaux sociaux – Crédits images</w:t>
+      </w:r>
+    </w:p>
+    <w:p>
+      <w:pPr>
+        <w:pBdr>
+          <w:top w:val="single" w:sz="4" w:space="1" w:color="auto"/>
+          <w:left w:val="single" w:sz="4" w:space="1" w:color="auto"/>
+          <w:bottom w:val="single" w:sz="4" w:space="1" w:color="auto"/>
+          <w:right w:val="single" w:sz="4" w:space="1" w:color="auto"/>
+          <w:between w:val="nil"/>
+        </w:pBdr>
+        <w:rPr>
+          <w:color w:val="000000"/>
+          <w:sz w:val="21"/>
+          <w:szCs w:val="21"/>
+        </w:rPr>
+      </w:pPr>
+    </w:p>
+    <w:p>
+      <w:pPr>
+        <w:pBdr>
+          <w:top w:val="single" w:sz="4" w:space="1" w:color="auto"/>
+          <w:left w:val="single" w:sz="4" w:space="1" w:color="auto"/>
+          <w:bottom w:val="single" w:sz="4" w:space="1" w:color="auto"/>
+          <w:right w:val="single" w:sz="4" w:space="1" w:color="auto"/>
+          <w:between w:val="nil"/>
+        </w:pBdr>
+        <w:rPr>
+          <w:color w:val="000000"/>
+          <w:sz w:val="21"/>
+          <w:szCs w:val="21"/>
+        </w:rPr>
+      </w:pPr>
+      <w:r>
+        <w:rPr>
+          <w:color w:val="000000"/>
+          <w:sz w:val="21"/>
+          <w:szCs w:val="21"/>
+        </w:rPr>
+        <w:t xml:space="preserve">  -  Pour rendre le site responsive, j’ai choisi </w:t>
+      </w:r>
+    </w:p>
+    <w:p>
+      <w:pPr>
+        <w:pBdr>
+          <w:top w:val="single" w:sz="4" w:space="1" w:color="auto"/>
+          <w:left w:val="single" w:sz="4" w:space="1" w:color="auto"/>
+          <w:bottom w:val="single" w:sz="4" w:space="1" w:color="auto"/>
+          <w:right w:val="single" w:sz="4" w:space="1" w:color="auto"/>
+          <w:between w:val="nil"/>
+        </w:pBdr>
+        <w:rPr>
+          <w:color w:val="000000"/>
+          <w:sz w:val="21"/>
+          <w:szCs w:val="21"/>
+        </w:rPr>
+      </w:pPr>
+      <w:r>
+        <w:rPr>
+          <w:color w:val="000000"/>
+          <w:sz w:val="21"/>
+          <w:szCs w:val="21"/>
+        </w:rPr>
+        <w:t xml:space="preserve">    </w:t>
+      </w:r>
+      <w:r>
+        <w:rPr>
+          <w:color w:val="000000"/>
+          <w:sz w:val="21"/>
+          <w:szCs w:val="21"/>
+        </w:rPr>
+        <w:t>•</w:t>
+      </w:r>
+      <w:r>
+        <w:rPr>
+          <w:color w:val="000000"/>
+          <w:sz w:val="21"/>
+          <w:szCs w:val="21"/>
+        </w:rPr>
+        <w:t xml:space="preserve">  d’utiliser meta viewport avec le content : width=device-width</w:t>
+      </w:r>
+    </w:p>
+    <w:p>
+      <w:pPr>
+        <w:pBdr>
+          <w:top w:val="single" w:sz="4" w:space="1" w:color="auto"/>
+          <w:left w:val="single" w:sz="4" w:space="1" w:color="auto"/>
+          <w:bottom w:val="single" w:sz="4" w:space="1" w:color="auto"/>
+          <w:right w:val="single" w:sz="4" w:space="1" w:color="auto"/>
+          <w:between w:val="nil"/>
+        </w:pBdr>
+        <w:rPr>
+          <w:color w:val="000000"/>
+          <w:sz w:val="21"/>
+          <w:szCs w:val="21"/>
+        </w:rPr>
+      </w:pPr>
+      <w:r>
+        <w:rPr>
+          <w:color w:val="000000"/>
+          <w:sz w:val="21"/>
+          <w:szCs w:val="21"/>
+        </w:rPr>
+        <w:t xml:space="preserve">    </w:t>
+      </w:r>
+      <w:r>
+        <w:rPr>
+          <w:color w:val="000000"/>
+          <w:sz w:val="21"/>
+          <w:szCs w:val="21"/>
+        </w:rPr>
+        <w:t>•</w:t>
+      </w:r>
+      <w:r>
+        <w:rPr>
+          <w:color w:val="000000"/>
+          <w:sz w:val="21"/>
+          <w:szCs w:val="21"/>
+        </w:rPr>
+        <w:t xml:space="preserve">  d’utiliser bootstrap (mobile first) avec les classes container-fluid</w:t>
+      </w:r>
+    </w:p>
+    <w:p>
+      <w:pPr>
+        <w:pBdr>
+          <w:top w:val="single" w:sz="4" w:space="1" w:color="auto"/>
+          <w:left w:val="single" w:sz="4" w:space="1" w:color="auto"/>
+          <w:bottom w:val="single" w:sz="4" w:space="1" w:color="auto"/>
+          <w:right w:val="single" w:sz="4" w:space="1" w:color="auto"/>
+          <w:between w:val="nil"/>
+        </w:pBdr>
+        <w:rPr>
+          <w:color w:val="000000"/>
+          <w:sz w:val="21"/>
+          <w:szCs w:val="21"/>
+        </w:rPr>
+      </w:pPr>
+      <w:r>
+        <w:rPr>
+          <w:color w:val="000000"/>
+          <w:sz w:val="21"/>
+          <w:szCs w:val="21"/>
+        </w:rPr>
+        <w:t xml:space="preserve">    </w:t>
+      </w:r>
+      <w:r>
+        <w:rPr>
+          <w:color w:val="000000"/>
+          <w:sz w:val="21"/>
+          <w:szCs w:val="21"/>
+        </w:rPr>
+        <w:t>•</w:t>
+      </w:r>
+      <w:r>
+        <w:rPr>
+          <w:color w:val="000000"/>
+          <w:sz w:val="21"/>
+          <w:szCs w:val="21"/>
+        </w:rPr>
+        <w:t xml:space="preserve">  d’afficher le logo uniquement pour les tailles d’écran supérieures ou égales à medium</w:t>
+      </w:r>
+    </w:p>
+    <w:p>
+      <w:pPr>
+        <w:pBdr>
+          <w:top w:val="single" w:sz="4" w:space="1" w:color="auto"/>
+          <w:left w:val="single" w:sz="4" w:space="1" w:color="auto"/>
+          <w:bottom w:val="single" w:sz="4" w:space="1" w:color="auto"/>
+          <w:right w:val="single" w:sz="4" w:space="1" w:color="auto"/>
+          <w:between w:val="nil"/>
+        </w:pBdr>
+        <w:rPr>
+          <w:color w:val="000000"/>
+          <w:sz w:val="21"/>
+          <w:szCs w:val="21"/>
+        </w:rPr>
+      </w:pPr>
+      <w:r>
+        <w:rPr>
+          <w:color w:val="000000"/>
+          <w:sz w:val="21"/>
+          <w:szCs w:val="21"/>
+        </w:rPr>
+        <w:t xml:space="preserve">    </w:t>
+      </w:r>
+      <w:r>
+        <w:rPr>
+          <w:color w:val="000000"/>
+          <w:sz w:val="21"/>
+          <w:szCs w:val="21"/>
+        </w:rPr>
+        <w:t>•</w:t>
+      </w:r>
+      <w:r>
+        <w:rPr>
+          <w:color w:val="000000"/>
+          <w:sz w:val="21"/>
+          <w:szCs w:val="21"/>
+        </w:rPr>
+        <w:t xml:space="preserve">  d’afficher le carrousel d’évènement sur le côté de la page d’accueil (aside) uniquement pour les tailles d’écran supérieures ou égales à medium, sinon après les autres informations de la page d’accueil</w:t>
+      </w:r>
+    </w:p>
+    <w:p>
+      <w:pPr>
+        <w:pBdr>
+          <w:top w:val="single" w:sz="4" w:space="1" w:color="auto"/>
+          <w:left w:val="single" w:sz="4" w:space="1" w:color="auto"/>
+          <w:bottom w:val="single" w:sz="4" w:space="1" w:color="auto"/>
+          <w:right w:val="single" w:sz="4" w:space="1" w:color="auto"/>
+          <w:between w:val="nil"/>
+        </w:pBdr>
+        <w:rPr>
+          <w:color w:val="000000"/>
+          <w:sz w:val="21"/>
+          <w:szCs w:val="21"/>
+        </w:rPr>
+      </w:pPr>
+      <w:r>
+        <w:rPr>
+          <w:color w:val="000000"/>
+          <w:sz w:val="21"/>
+          <w:szCs w:val="21"/>
+        </w:rPr>
+        <w:lastRenderedPageBreak/>
+        <w:t xml:space="preserve">    </w:t>
+      </w:r>
+      <w:r>
+        <w:rPr>
+          <w:color w:val="000000"/>
+          <w:sz w:val="21"/>
+          <w:szCs w:val="21"/>
+        </w:rPr>
+        <w:t>•</w:t>
+      </w:r>
+      <w:r>
+        <w:rPr>
+          <w:color w:val="000000"/>
+          <w:sz w:val="21"/>
+          <w:szCs w:val="21"/>
+        </w:rPr>
+        <w:t xml:space="preserve">  d’afficher les</w:t>
+      </w:r>
+      <w:r>
+        <w:rPr>
+          <w:color w:val="000000"/>
+          <w:sz w:val="21"/>
+          <w:szCs w:val="21"/>
+        </w:rPr>
+        <w:t xml:space="preserve"> sources des images </w:t>
+      </w:r>
+      <w:r>
+        <w:rPr>
+          <w:color w:val="000000"/>
+          <w:sz w:val="21"/>
+          <w:szCs w:val="21"/>
+        </w:rPr>
+        <w:t>à côté d</w:t>
+      </w:r>
+      <w:r>
+        <w:rPr>
+          <w:color w:val="000000"/>
+          <w:sz w:val="21"/>
+          <w:szCs w:val="21"/>
+        </w:rPr>
+        <w:t>es logos des réseaux sociaux</w:t>
+      </w:r>
+      <w:r>
+        <w:rPr>
+          <w:color w:val="000000"/>
+          <w:sz w:val="21"/>
+          <w:szCs w:val="21"/>
+        </w:rPr>
+        <w:t xml:space="preserve"> uniquement pour les tailles d’écran supérieures ou égales à medium, sinon à la ligne</w:t>
+      </w:r>
+    </w:p>
+    <w:p>
+      <w:pPr>
+        <w:pBdr>
+          <w:top w:val="single" w:sz="4" w:space="1" w:color="auto"/>
+          <w:left w:val="single" w:sz="4" w:space="1" w:color="auto"/>
+          <w:bottom w:val="single" w:sz="4" w:space="1" w:color="auto"/>
+          <w:right w:val="single" w:sz="4" w:space="1" w:color="auto"/>
+          <w:between w:val="nil"/>
+        </w:pBdr>
+        <w:rPr>
+          <w:color w:val="000000"/>
+          <w:sz w:val="21"/>
+          <w:szCs w:val="21"/>
+        </w:rPr>
+      </w:pPr>
+    </w:p>
+    <w:p>
+      <w:pPr>
+        <w:pBdr>
+          <w:top w:val="single" w:sz="4" w:space="1" w:color="auto"/>
+          <w:left w:val="single" w:sz="4" w:space="1" w:color="auto"/>
+          <w:bottom w:val="single" w:sz="4" w:space="1" w:color="auto"/>
+          <w:right w:val="single" w:sz="4" w:space="1" w:color="auto"/>
+          <w:between w:val="nil"/>
+        </w:pBdr>
+        <w:rPr>
+          <w:color w:val="000000"/>
+          <w:sz w:val="21"/>
+          <w:szCs w:val="21"/>
+        </w:rPr>
+      </w:pPr>
+    </w:p>
+    <w:p>
+      <w:pPr>
+        <w:pBdr>
+          <w:top w:val="single" w:sz="4" w:space="1" w:color="auto"/>
+          <w:left w:val="single" w:sz="4" w:space="1" w:color="auto"/>
+          <w:bottom w:val="single" w:sz="4" w:space="1" w:color="auto"/>
+          <w:right w:val="single" w:sz="4" w:space="1" w:color="auto"/>
+          <w:between w:val="nil"/>
+        </w:pBdr>
+        <w:rPr>
+          <w:b/>
+          <w:bCs/>
+          <w:color w:val="000000"/>
+          <w:sz w:val="21"/>
+          <w:szCs w:val="21"/>
+        </w:rPr>
+      </w:pPr>
+      <w:r>
+        <w:rPr>
+          <w:b/>
+          <w:bCs/>
           <w:color w:val="000000"/>
           <w:sz w:val="21"/>
           <w:szCs w:val="21"/>
@@ -1000,38 +1503,6 @@
           <w:sz w:val="21"/>
           <w:szCs w:val="21"/>
         </w:rPr>
-        <w:t xml:space="preserve">  - </w:t>
-      </w:r>
-      <w:r>
-        <w:rPr>
-          <w:color w:val="000000"/>
-          <w:sz w:val="21"/>
-          <w:szCs w:val="21"/>
-        </w:rPr>
-        <w:t>J’ai créé le repository sur sur le site Github.</w:t>
-      </w:r>
-    </w:p>
-    <w:p>
-      <w:pPr>
-        <w:pBdr>
-          <w:top w:val="single" w:sz="4" w:space="1" w:color="auto"/>
-          <w:left w:val="single" w:sz="4" w:space="1" w:color="auto"/>
-          <w:bottom w:val="single" w:sz="4" w:space="1" w:color="auto"/>
-          <w:right w:val="single" w:sz="4" w:space="1" w:color="auto"/>
-          <w:between w:val="nil"/>
-        </w:pBdr>
-        <w:rPr>
-          <w:color w:val="000000"/>
-          <w:sz w:val="21"/>
-          <w:szCs w:val="21"/>
-        </w:rPr>
-      </w:pPr>
-      <w:r>
-        <w:rPr>
-          <w:color w:val="000000"/>
-          <w:sz w:val="21"/>
-          <w:szCs w:val="21"/>
-        </w:rPr>
         <w:t xml:space="preserve">  </w:t>
       </w:r>
       <w:r>
@@ -1040,6 +1511,62 @@
           <w:sz w:val="21"/>
           <w:szCs w:val="21"/>
         </w:rPr>
+        <w:t xml:space="preserve">- </w:t>
+      </w:r>
+      <w:r>
+        <w:rPr>
+          <w:color w:val="000000"/>
+          <w:sz w:val="21"/>
+          <w:szCs w:val="21"/>
+        </w:rPr>
+        <w:t>J’ai créé le repository sur sur le site Github</w:t>
+      </w:r>
+    </w:p>
+    <w:p>
+      <w:pPr>
+        <w:pBdr>
+          <w:top w:val="single" w:sz="4" w:space="1" w:color="auto"/>
+          <w:left w:val="single" w:sz="4" w:space="1" w:color="auto"/>
+          <w:bottom w:val="single" w:sz="4" w:space="1" w:color="auto"/>
+          <w:right w:val="single" w:sz="4" w:space="1" w:color="auto"/>
+          <w:between w:val="nil"/>
+        </w:pBdr>
+        <w:rPr>
+          <w:color w:val="000000"/>
+          <w:sz w:val="21"/>
+          <w:szCs w:val="21"/>
+        </w:rPr>
+      </w:pPr>
+    </w:p>
+    <w:p>
+      <w:pPr>
+        <w:pBdr>
+          <w:top w:val="single" w:sz="4" w:space="1" w:color="auto"/>
+          <w:left w:val="single" w:sz="4" w:space="1" w:color="auto"/>
+          <w:bottom w:val="single" w:sz="4" w:space="1" w:color="auto"/>
+          <w:right w:val="single" w:sz="4" w:space="1" w:color="auto"/>
+          <w:between w:val="nil"/>
+        </w:pBdr>
+        <w:rPr>
+          <w:color w:val="000000"/>
+          <w:sz w:val="21"/>
+          <w:szCs w:val="21"/>
+        </w:rPr>
+      </w:pPr>
+      <w:r>
+        <w:rPr>
+          <w:color w:val="000000"/>
+          <w:sz w:val="21"/>
+          <w:szCs w:val="21"/>
+        </w:rPr>
+        <w:t xml:space="preserve">  </w:t>
+      </w:r>
+      <w:r>
+        <w:rPr>
+          <w:color w:val="000000"/>
+          <w:sz w:val="21"/>
+          <w:szCs w:val="21"/>
+        </w:rPr>
         <w:t>-</w:t>
       </w:r>
       <w:r>
@@ -1080,8 +1607,34 @@
           <w:sz w:val="21"/>
           <w:szCs w:val="21"/>
         </w:rPr>
-        <w:t xml:space="preserve">    • git clone https://github.com/Popov505/Ivan_Delville_Eval_01.git</w:t>
-      </w:r>
+        <w:t xml:space="preserve">    • git clone </w:t>
+      </w:r>
+      <w:hyperlink r:id="rId8" w:history="1">
+        <w:r>
+          <w:rPr>
+            <w:rStyle w:val="Lienhypertexte"/>
+            <w:sz w:val="21"/>
+            <w:szCs w:val="21"/>
+          </w:rPr>
+          <w:t>https://github.com/Popov505/Ivan_Delville_Eval_01.git</w:t>
+        </w:r>
+      </w:hyperlink>
+    </w:p>
+    <w:p>
+      <w:pPr>
+        <w:pBdr>
+          <w:top w:val="single" w:sz="4" w:space="1" w:color="auto"/>
+          <w:left w:val="single" w:sz="4" w:space="1" w:color="auto"/>
+          <w:bottom w:val="single" w:sz="4" w:space="1" w:color="auto"/>
+          <w:right w:val="single" w:sz="4" w:space="1" w:color="auto"/>
+          <w:between w:val="nil"/>
+        </w:pBdr>
+        <w:rPr>
+          <w:color w:val="000000"/>
+          <w:sz w:val="21"/>
+          <w:szCs w:val="21"/>
+        </w:rPr>
+      </w:pPr>
     </w:p>
     <w:p>
       <w:pPr>
@@ -1242,89 +1795,829 @@
           <w:szCs w:val="21"/>
         </w:rPr>
       </w:pPr>
-    </w:p>
-    <w:p>
-      <w:pPr>
-        <w:pBdr>
-          <w:top w:val="single" w:sz="4" w:space="1" w:color="auto"/>
-          <w:left w:val="single" w:sz="4" w:space="1" w:color="auto"/>
-          <w:bottom w:val="single" w:sz="4" w:space="1" w:color="auto"/>
-          <w:right w:val="single" w:sz="4" w:space="1" w:color="auto"/>
-          <w:between w:val="nil"/>
-        </w:pBdr>
-        <w:rPr>
-          <w:color w:val="000000"/>
-          <w:sz w:val="21"/>
-          <w:szCs w:val="21"/>
-        </w:rPr>
-      </w:pPr>
-    </w:p>
-    <w:p>
-      <w:pPr>
-        <w:pBdr>
-          <w:top w:val="single" w:sz="4" w:space="1" w:color="auto"/>
-          <w:left w:val="single" w:sz="4" w:space="1" w:color="auto"/>
-          <w:bottom w:val="single" w:sz="4" w:space="1" w:color="auto"/>
-          <w:right w:val="single" w:sz="4" w:space="1" w:color="auto"/>
-          <w:between w:val="nil"/>
-        </w:pBdr>
-        <w:rPr>
-          <w:color w:val="000000"/>
-          <w:sz w:val="21"/>
-          <w:szCs w:val="21"/>
-        </w:rPr>
-      </w:pPr>
-    </w:p>
-    <w:p>
-      <w:pPr>
-        <w:pBdr>
-          <w:top w:val="single" w:sz="4" w:space="1" w:color="auto"/>
-          <w:left w:val="single" w:sz="4" w:space="1" w:color="auto"/>
-          <w:bottom w:val="single" w:sz="4" w:space="1" w:color="auto"/>
-          <w:right w:val="single" w:sz="4" w:space="1" w:color="auto"/>
-          <w:between w:val="nil"/>
-        </w:pBdr>
-        <w:rPr>
-          <w:color w:val="000000"/>
-          <w:sz w:val="21"/>
-          <w:szCs w:val="21"/>
-        </w:rPr>
-      </w:pPr>
-    </w:p>
-    <w:p>
-      <w:pPr>
-        <w:pBdr>
-          <w:top w:val="single" w:sz="4" w:space="1" w:color="auto"/>
-          <w:left w:val="single" w:sz="4" w:space="1" w:color="auto"/>
-          <w:bottom w:val="single" w:sz="4" w:space="1" w:color="auto"/>
-          <w:right w:val="single" w:sz="4" w:space="1" w:color="auto"/>
-          <w:between w:val="nil"/>
-        </w:pBdr>
-        <w:rPr>
-          <w:color w:val="000000"/>
-          <w:sz w:val="21"/>
-          <w:szCs w:val="21"/>
-        </w:rPr>
-      </w:pPr>
-    </w:p>
-    <w:p>
-      <w:pPr>
-        <w:pBdr>
-          <w:top w:val="single" w:sz="4" w:space="1" w:color="auto"/>
-          <w:left w:val="single" w:sz="4" w:space="1" w:color="auto"/>
-          <w:bottom w:val="single" w:sz="4" w:space="1" w:color="auto"/>
-          <w:right w:val="single" w:sz="4" w:space="1" w:color="auto"/>
-          <w:between w:val="nil"/>
-        </w:pBdr>
-        <w:rPr>
-          <w:color w:val="000000"/>
-          <w:sz w:val="21"/>
-          <w:szCs w:val="21"/>
-        </w:rPr>
-      </w:pPr>
-    </w:p>
-    <w:p>
-      <w:pPr>
+      <w:r>
+        <w:rPr>
+          <w:color w:val="000000"/>
+          <w:sz w:val="21"/>
+          <w:szCs w:val="21"/>
+        </w:rPr>
+        <w:t xml:space="preserve">  -  J’aurais dû créer une branche de développement, notamment pour la partie mise en page</w:t>
+      </w:r>
+      <w:r>
+        <w:rPr>
+          <w:color w:val="000000"/>
+          <w:sz w:val="21"/>
+          <w:szCs w:val="21"/>
+        </w:rPr>
+        <w:t xml:space="preserve"> </w:t>
+      </w:r>
+      <w:r>
+        <w:rPr>
+          <w:color w:val="000000"/>
+          <w:sz w:val="21"/>
+          <w:szCs w:val="21"/>
+        </w:rPr>
+        <w:t>responsive, qui m’a fait retoucher à toute la structure du site</w:t>
+      </w:r>
+    </w:p>
+    <w:p>
+      <w:pPr>
+        <w:pBdr>
+          <w:top w:val="single" w:sz="4" w:space="1" w:color="auto"/>
+          <w:left w:val="single" w:sz="4" w:space="1" w:color="auto"/>
+          <w:bottom w:val="single" w:sz="4" w:space="1" w:color="auto"/>
+          <w:right w:val="single" w:sz="4" w:space="1" w:color="auto"/>
+          <w:between w:val="nil"/>
+        </w:pBdr>
+        <w:rPr>
+          <w:color w:val="000000"/>
+          <w:sz w:val="21"/>
+          <w:szCs w:val="21"/>
+        </w:rPr>
+      </w:pPr>
+    </w:p>
+    <w:p>
+      <w:pPr>
+        <w:pBdr>
+          <w:top w:val="single" w:sz="4" w:space="1" w:color="auto"/>
+          <w:left w:val="single" w:sz="4" w:space="1" w:color="auto"/>
+          <w:bottom w:val="single" w:sz="4" w:space="1" w:color="auto"/>
+          <w:right w:val="single" w:sz="4" w:space="1" w:color="auto"/>
+          <w:between w:val="nil"/>
+        </w:pBdr>
+        <w:rPr>
+          <w:color w:val="000000"/>
+          <w:sz w:val="21"/>
+          <w:szCs w:val="21"/>
+        </w:rPr>
+      </w:pPr>
+    </w:p>
+    <w:p>
+      <w:pPr>
+        <w:pBdr>
+          <w:top w:val="single" w:sz="4" w:space="1" w:color="auto"/>
+          <w:left w:val="single" w:sz="4" w:space="1" w:color="auto"/>
+          <w:bottom w:val="single" w:sz="4" w:space="1" w:color="auto"/>
+          <w:right w:val="single" w:sz="4" w:space="1" w:color="auto"/>
+          <w:between w:val="nil"/>
+        </w:pBdr>
+        <w:rPr>
+          <w:b/>
+          <w:bCs/>
+          <w:color w:val="000000"/>
+          <w:sz w:val="21"/>
+          <w:szCs w:val="21"/>
+        </w:rPr>
+      </w:pPr>
+      <w:r>
+        <w:rPr>
+          <w:b/>
+          <w:bCs/>
+          <w:color w:val="000000"/>
+          <w:sz w:val="21"/>
+          <w:szCs w:val="21"/>
+        </w:rPr>
+        <w:t>HTML et Bootstrap (fichiers index.html et events.html)</w:t>
+      </w:r>
+    </w:p>
+    <w:p>
+      <w:pPr>
+        <w:pBdr>
+          <w:top w:val="single" w:sz="4" w:space="1" w:color="auto"/>
+          <w:left w:val="single" w:sz="4" w:space="1" w:color="auto"/>
+          <w:bottom w:val="single" w:sz="4" w:space="1" w:color="auto"/>
+          <w:right w:val="single" w:sz="4" w:space="1" w:color="auto"/>
+          <w:between w:val="nil"/>
+        </w:pBdr>
+        <w:rPr>
+          <w:color w:val="000000"/>
+          <w:sz w:val="21"/>
+          <w:szCs w:val="21"/>
+        </w:rPr>
+      </w:pPr>
+      <w:r>
+        <w:rPr>
+          <w:color w:val="000000"/>
+          <w:sz w:val="21"/>
+          <w:szCs w:val="21"/>
+        </w:rPr>
+        <w:t xml:space="preserve">  </w:t>
+      </w:r>
+      <w:r>
+        <w:rPr>
+          <w:color w:val="000000"/>
+          <w:sz w:val="21"/>
+          <w:szCs w:val="21"/>
+        </w:rPr>
+        <w:t xml:space="preserve">-  </w:t>
+      </w:r>
+      <w:r>
+        <w:rPr>
+          <w:color w:val="000000"/>
+          <w:sz w:val="21"/>
+          <w:szCs w:val="21"/>
+        </w:rPr>
+        <w:t>Header</w:t>
+      </w:r>
+    </w:p>
+    <w:p>
+      <w:pPr>
+        <w:pBdr>
+          <w:top w:val="single" w:sz="4" w:space="1" w:color="auto"/>
+          <w:left w:val="single" w:sz="4" w:space="1" w:color="auto"/>
+          <w:bottom w:val="single" w:sz="4" w:space="1" w:color="auto"/>
+          <w:right w:val="single" w:sz="4" w:space="1" w:color="auto"/>
+          <w:between w:val="nil"/>
+        </w:pBdr>
+        <w:rPr>
+          <w:color w:val="000000"/>
+          <w:sz w:val="21"/>
+          <w:szCs w:val="21"/>
+        </w:rPr>
+      </w:pPr>
+      <w:r>
+        <w:rPr>
+          <w:color w:val="000000"/>
+          <w:sz w:val="21"/>
+          <w:szCs w:val="21"/>
+        </w:rPr>
+        <w:t xml:space="preserve">    </w:t>
+      </w:r>
+      <w:r>
+        <w:rPr>
+          <w:color w:val="000000"/>
+          <w:sz w:val="21"/>
+          <w:szCs w:val="21"/>
+        </w:rPr>
+        <w:t>•</w:t>
+      </w:r>
+      <w:r>
+        <w:rPr>
+          <w:color w:val="000000"/>
+          <w:sz w:val="21"/>
+          <w:szCs w:val="21"/>
+        </w:rPr>
+        <w:t xml:space="preserve">  J’ai choisi </w:t>
+      </w:r>
+      <w:r>
+        <w:rPr>
+          <w:color w:val="000000"/>
+          <w:sz w:val="21"/>
+          <w:szCs w:val="21"/>
+        </w:rPr>
+        <w:t xml:space="preserve">d’ajouter à la barre de navigation une modale pour le contact : petit défi technique par rapport à un formulaire et plus d’intérêt d’afficher juste un numéro de téléphone qu’un formulaire entier pour </w:t>
+      </w:r>
+      <w:r>
+        <w:rPr>
+          <w:color w:val="000000"/>
+          <w:sz w:val="21"/>
+          <w:szCs w:val="21"/>
+        </w:rPr>
+        <w:t>le</w:t>
+      </w:r>
+      <w:r>
+        <w:rPr>
+          <w:color w:val="000000"/>
+          <w:sz w:val="21"/>
+          <w:szCs w:val="21"/>
+        </w:rPr>
+        <w:t xml:space="preserve"> site d’un tout petit club</w:t>
+      </w:r>
+    </w:p>
+    <w:p>
+      <w:pPr>
+        <w:pBdr>
+          <w:top w:val="single" w:sz="4" w:space="1" w:color="auto"/>
+          <w:left w:val="single" w:sz="4" w:space="1" w:color="auto"/>
+          <w:bottom w:val="single" w:sz="4" w:space="1" w:color="auto"/>
+          <w:right w:val="single" w:sz="4" w:space="1" w:color="auto"/>
+          <w:between w:val="nil"/>
+        </w:pBdr>
+        <w:rPr>
+          <w:color w:val="000000"/>
+          <w:sz w:val="21"/>
+          <w:szCs w:val="21"/>
+        </w:rPr>
+      </w:pPr>
+    </w:p>
+    <w:p>
+      <w:pPr>
+        <w:pBdr>
+          <w:top w:val="single" w:sz="4" w:space="1" w:color="auto"/>
+          <w:left w:val="single" w:sz="4" w:space="1" w:color="auto"/>
+          <w:bottom w:val="single" w:sz="4" w:space="1" w:color="auto"/>
+          <w:right w:val="single" w:sz="4" w:space="1" w:color="auto"/>
+          <w:between w:val="nil"/>
+        </w:pBdr>
+        <w:rPr>
+          <w:color w:val="000000"/>
+          <w:sz w:val="21"/>
+          <w:szCs w:val="21"/>
+          <w:lang w:val="en-US"/>
+        </w:rPr>
+      </w:pPr>
+      <w:r>
+        <w:rPr>
+          <w:color w:val="000000"/>
+          <w:sz w:val="21"/>
+          <w:szCs w:val="21"/>
+        </w:rPr>
+        <w:t xml:space="preserve">  </w:t>
+      </w:r>
+      <w:r>
+        <w:rPr>
+          <w:color w:val="000000"/>
+          <w:sz w:val="21"/>
+          <w:szCs w:val="21"/>
+          <w:lang w:val="en-US"/>
+        </w:rPr>
+        <w:t>-  Body (index)</w:t>
+      </w:r>
+    </w:p>
+    <w:p>
+      <w:pPr>
+        <w:pBdr>
+          <w:top w:val="single" w:sz="4" w:space="1" w:color="auto"/>
+          <w:left w:val="single" w:sz="4" w:space="1" w:color="auto"/>
+          <w:bottom w:val="single" w:sz="4" w:space="1" w:color="auto"/>
+          <w:right w:val="single" w:sz="4" w:space="1" w:color="auto"/>
+          <w:between w:val="nil"/>
+        </w:pBdr>
+        <w:rPr>
+          <w:color w:val="000000"/>
+          <w:sz w:val="21"/>
+          <w:szCs w:val="21"/>
+        </w:rPr>
+      </w:pPr>
+      <w:r>
+        <w:rPr>
+          <w:color w:val="000000"/>
+          <w:sz w:val="21"/>
+          <w:szCs w:val="21"/>
+        </w:rPr>
+        <w:t xml:space="preserve">    </w:t>
+      </w:r>
+      <w:r>
+        <w:rPr>
+          <w:color w:val="000000"/>
+          <w:sz w:val="21"/>
+          <w:szCs w:val="21"/>
+        </w:rPr>
+        <w:t>•</w:t>
+      </w:r>
+      <w:r>
+        <w:rPr>
+          <w:color w:val="000000"/>
+          <w:sz w:val="21"/>
+          <w:szCs w:val="21"/>
+        </w:rPr>
+        <w:t xml:space="preserve">  J’ai inséré un c</w:t>
+      </w:r>
+      <w:r>
+        <w:rPr>
+          <w:color w:val="000000"/>
+          <w:sz w:val="21"/>
+          <w:szCs w:val="21"/>
+        </w:rPr>
+        <w:t>arrousel à côté du contenu principal de la page à la fois pour le défi technique et pour attirer l’attention sur la page évènement. En y re-réfléchissant, je me demande si ce n’est pas trop redondant avec le lien dans la navigation</w:t>
+      </w:r>
+    </w:p>
+    <w:p>
+      <w:pPr>
+        <w:pBdr>
+          <w:top w:val="single" w:sz="4" w:space="1" w:color="auto"/>
+          <w:left w:val="single" w:sz="4" w:space="1" w:color="auto"/>
+          <w:bottom w:val="single" w:sz="4" w:space="1" w:color="auto"/>
+          <w:right w:val="single" w:sz="4" w:space="1" w:color="auto"/>
+          <w:between w:val="nil"/>
+        </w:pBdr>
+        <w:rPr>
+          <w:color w:val="000000"/>
+          <w:sz w:val="21"/>
+          <w:szCs w:val="21"/>
+        </w:rPr>
+      </w:pPr>
+    </w:p>
+    <w:p>
+      <w:pPr>
+        <w:pBdr>
+          <w:top w:val="single" w:sz="4" w:space="1" w:color="auto"/>
+          <w:left w:val="single" w:sz="4" w:space="1" w:color="auto"/>
+          <w:bottom w:val="single" w:sz="4" w:space="1" w:color="auto"/>
+          <w:right w:val="single" w:sz="4" w:space="1" w:color="auto"/>
+          <w:between w:val="nil"/>
+        </w:pBdr>
+        <w:rPr>
+          <w:color w:val="000000"/>
+          <w:sz w:val="21"/>
+          <w:szCs w:val="21"/>
+          <w:lang w:val="en-US"/>
+        </w:rPr>
+      </w:pPr>
+    </w:p>
+    <w:p>
+      <w:pPr>
+        <w:pBdr>
+          <w:top w:val="single" w:sz="4" w:space="1" w:color="auto"/>
+          <w:left w:val="single" w:sz="4" w:space="1" w:color="auto"/>
+          <w:bottom w:val="single" w:sz="4" w:space="1" w:color="auto"/>
+          <w:right w:val="single" w:sz="4" w:space="1" w:color="auto"/>
+          <w:between w:val="nil"/>
+        </w:pBdr>
+        <w:rPr>
+          <w:color w:val="000000"/>
+          <w:sz w:val="21"/>
+          <w:szCs w:val="21"/>
+        </w:rPr>
+      </w:pPr>
+      <w:r>
+        <w:rPr>
+          <w:color w:val="000000"/>
+          <w:sz w:val="21"/>
+          <w:szCs w:val="21"/>
+        </w:rPr>
+        <w:t>CSS (fichiers styles)</w:t>
+      </w:r>
+    </w:p>
+    <w:p>
+      <w:pPr>
+        <w:pBdr>
+          <w:top w:val="single" w:sz="4" w:space="1" w:color="auto"/>
+          <w:left w:val="single" w:sz="4" w:space="1" w:color="auto"/>
+          <w:bottom w:val="single" w:sz="4" w:space="1" w:color="auto"/>
+          <w:right w:val="single" w:sz="4" w:space="1" w:color="auto"/>
+          <w:between w:val="nil"/>
+        </w:pBdr>
+        <w:rPr>
+          <w:color w:val="000000"/>
+          <w:sz w:val="21"/>
+          <w:szCs w:val="21"/>
+        </w:rPr>
+      </w:pPr>
+      <w:r>
+        <w:rPr>
+          <w:color w:val="000000"/>
+          <w:sz w:val="21"/>
+          <w:szCs w:val="21"/>
+        </w:rPr>
+        <w:t xml:space="preserve">  -  Comme j’ai utilisé bootstrap pour la plupa</w:t>
+      </w:r>
+      <w:r>
+        <w:rPr>
+          <w:color w:val="000000"/>
+          <w:sz w:val="21"/>
+          <w:szCs w:val="21"/>
+        </w:rPr>
+        <w:t xml:space="preserve">rt des éléments de styles, je n’ai utiliser le fichier CSS que pour afficher une image </w:t>
+      </w:r>
+      <w:r>
+        <w:rPr>
+          <w:color w:val="000000"/>
+          <w:sz w:val="21"/>
+          <w:szCs w:val="21"/>
+        </w:rPr>
+        <w:t>de</w:t>
+      </w:r>
+      <w:r>
+        <w:rPr>
+          <w:color w:val="000000"/>
+          <w:sz w:val="21"/>
+          <w:szCs w:val="21"/>
+        </w:rPr>
+        <w:t xml:space="preserve"> fond pour les différents articles du site</w:t>
+      </w:r>
+    </w:p>
+    <w:p>
+      <w:pPr>
+        <w:pBdr>
+          <w:top w:val="single" w:sz="4" w:space="1" w:color="auto"/>
+          <w:left w:val="single" w:sz="4" w:space="1" w:color="auto"/>
+          <w:bottom w:val="single" w:sz="4" w:space="1" w:color="auto"/>
+          <w:right w:val="single" w:sz="4" w:space="1" w:color="auto"/>
+          <w:between w:val="nil"/>
+        </w:pBdr>
+        <w:rPr>
+          <w:color w:val="000000"/>
+          <w:sz w:val="21"/>
+          <w:szCs w:val="21"/>
+        </w:rPr>
+      </w:pPr>
+    </w:p>
+    <w:p>
+      <w:pPr>
+        <w:pBdr>
+          <w:top w:val="single" w:sz="4" w:space="1" w:color="auto"/>
+          <w:left w:val="single" w:sz="4" w:space="1" w:color="auto"/>
+          <w:bottom w:val="single" w:sz="4" w:space="1" w:color="auto"/>
+          <w:right w:val="single" w:sz="4" w:space="1" w:color="auto"/>
+          <w:between w:val="nil"/>
+        </w:pBdr>
+        <w:rPr>
+          <w:color w:val="000000"/>
+          <w:sz w:val="21"/>
+          <w:szCs w:val="21"/>
+        </w:rPr>
+      </w:pPr>
+    </w:p>
+    <w:p>
+      <w:pPr>
+        <w:pBdr>
+          <w:top w:val="single" w:sz="4" w:space="1" w:color="auto"/>
+          <w:left w:val="single" w:sz="4" w:space="1" w:color="auto"/>
+          <w:bottom w:val="single" w:sz="4" w:space="1" w:color="auto"/>
+          <w:right w:val="single" w:sz="4" w:space="1" w:color="auto"/>
+          <w:between w:val="nil"/>
+        </w:pBdr>
+        <w:rPr>
+          <w:b/>
+          <w:bCs/>
+          <w:color w:val="000000"/>
+          <w:sz w:val="21"/>
+          <w:szCs w:val="21"/>
+        </w:rPr>
+      </w:pPr>
+      <w:r>
+        <w:rPr>
+          <w:b/>
+          <w:bCs/>
+          <w:color w:val="000000"/>
+          <w:sz w:val="21"/>
+          <w:szCs w:val="21"/>
+        </w:rPr>
+        <w:t>Inkscape</w:t>
+      </w:r>
+      <w:r>
+        <w:rPr>
+          <w:b/>
+          <w:bCs/>
+          <w:color w:val="000000"/>
+          <w:sz w:val="21"/>
+          <w:szCs w:val="21"/>
+        </w:rPr>
+        <w:t xml:space="preserve"> et site Pixabay</w:t>
+      </w:r>
+    </w:p>
+    <w:p>
+      <w:pPr>
+        <w:pBdr>
+          <w:top w:val="single" w:sz="4" w:space="1" w:color="auto"/>
+          <w:left w:val="single" w:sz="4" w:space="1" w:color="auto"/>
+          <w:bottom w:val="single" w:sz="4" w:space="1" w:color="auto"/>
+          <w:right w:val="single" w:sz="4" w:space="1" w:color="auto"/>
+          <w:between w:val="nil"/>
+        </w:pBdr>
+        <w:rPr>
+          <w:color w:val="000000"/>
+          <w:sz w:val="21"/>
+          <w:szCs w:val="21"/>
+        </w:rPr>
+      </w:pPr>
+      <w:r>
+        <w:rPr>
+          <w:color w:val="000000"/>
+          <w:sz w:val="21"/>
+          <w:szCs w:val="21"/>
+        </w:rPr>
+        <w:t xml:space="preserve">  -  J’ai récupéré deux images SVG sur le site Pixabay </w:t>
+      </w:r>
+      <w:r>
+        <w:rPr>
+          <w:color w:val="000000"/>
+          <w:sz w:val="21"/>
+          <w:szCs w:val="21"/>
+        </w:rPr>
+        <w:t>et je les ai</w:t>
+      </w:r>
+      <w:r>
+        <w:rPr>
+          <w:color w:val="000000"/>
+          <w:sz w:val="21"/>
+          <w:szCs w:val="21"/>
+        </w:rPr>
+        <w:t xml:space="preserve"> assemblées et retouchées afin d’être cohérent sur la charte graphique pour créer le logo</w:t>
+      </w:r>
+    </w:p>
+    <w:p>
+      <w:pPr>
+        <w:pBdr>
+          <w:top w:val="single" w:sz="4" w:space="1" w:color="auto"/>
+          <w:left w:val="single" w:sz="4" w:space="1" w:color="auto"/>
+          <w:bottom w:val="single" w:sz="4" w:space="1" w:color="auto"/>
+          <w:right w:val="single" w:sz="4" w:space="1" w:color="auto"/>
+          <w:between w:val="nil"/>
+        </w:pBdr>
+        <w:rPr>
+          <w:color w:val="000000"/>
+          <w:sz w:val="21"/>
+          <w:szCs w:val="21"/>
+        </w:rPr>
+      </w:pPr>
+    </w:p>
+    <w:p>
+      <w:pPr>
+        <w:pBdr>
+          <w:top w:val="single" w:sz="4" w:space="1" w:color="auto"/>
+          <w:left w:val="single" w:sz="4" w:space="1" w:color="auto"/>
+          <w:bottom w:val="single" w:sz="4" w:space="1" w:color="auto"/>
+          <w:right w:val="single" w:sz="4" w:space="1" w:color="auto"/>
+          <w:between w:val="nil"/>
+        </w:pBdr>
+        <w:rPr>
+          <w:color w:val="000000"/>
+          <w:sz w:val="21"/>
+          <w:szCs w:val="21"/>
+        </w:rPr>
+      </w:pPr>
+      <w:r>
+        <w:rPr>
+          <w:color w:val="000000"/>
+          <w:sz w:val="21"/>
+          <w:szCs w:val="21"/>
+        </w:rPr>
+        <w:t xml:space="preserve">  -  J’ai récupéré quelques photos sur le site Pixabay </w:t>
+      </w:r>
+      <w:r>
+        <w:rPr>
+          <w:color w:val="000000"/>
+          <w:sz w:val="21"/>
+          <w:szCs w:val="21"/>
+        </w:rPr>
+        <w:t xml:space="preserve">et je les ai </w:t>
+      </w:r>
+      <w:r>
+        <w:rPr>
+          <w:color w:val="000000"/>
+          <w:sz w:val="21"/>
+          <w:szCs w:val="21"/>
+        </w:rPr>
+        <w:t>retouchées (ajout d’un filtre foncé pour faire ressortir le texte blanc) et enregistré</w:t>
+      </w:r>
+      <w:r>
+        <w:rPr>
+          <w:color w:val="000000"/>
+          <w:sz w:val="21"/>
+          <w:szCs w:val="21"/>
+        </w:rPr>
+        <w:t>es</w:t>
+      </w:r>
+      <w:r>
+        <w:rPr>
+          <w:color w:val="000000"/>
+          <w:sz w:val="21"/>
+          <w:szCs w:val="21"/>
+        </w:rPr>
+        <w:t xml:space="preserve"> au format WEBP</w:t>
+      </w:r>
+      <w:r>
+        <w:rPr>
+          <w:color w:val="000000"/>
+          <w:sz w:val="21"/>
+          <w:szCs w:val="21"/>
+        </w:rPr>
+        <w:t xml:space="preserve"> (meilleure compression que PNG)</w:t>
+      </w:r>
+    </w:p>
+    <w:p>
+      <w:pPr>
+        <w:pBdr>
+          <w:top w:val="single" w:sz="4" w:space="1" w:color="auto"/>
+          <w:left w:val="single" w:sz="4" w:space="1" w:color="auto"/>
+          <w:bottom w:val="single" w:sz="4" w:space="1" w:color="auto"/>
+          <w:right w:val="single" w:sz="4" w:space="1" w:color="auto"/>
+          <w:between w:val="nil"/>
+        </w:pBdr>
+        <w:rPr>
+          <w:color w:val="000000"/>
+          <w:sz w:val="21"/>
+          <w:szCs w:val="21"/>
+        </w:rPr>
+      </w:pPr>
+    </w:p>
+    <w:p>
+      <w:pPr>
+        <w:pBdr>
+          <w:top w:val="single" w:sz="4" w:space="1" w:color="auto"/>
+          <w:left w:val="single" w:sz="4" w:space="1" w:color="auto"/>
+          <w:bottom w:val="single" w:sz="4" w:space="1" w:color="auto"/>
+          <w:right w:val="single" w:sz="4" w:space="1" w:color="auto"/>
+          <w:between w:val="nil"/>
+        </w:pBdr>
+        <w:rPr>
+          <w:color w:val="000000"/>
+          <w:sz w:val="21"/>
+          <w:szCs w:val="21"/>
+        </w:rPr>
+      </w:pPr>
+      <w:r>
+        <w:rPr>
+          <w:color w:val="000000"/>
+          <w:sz w:val="21"/>
+          <w:szCs w:val="21"/>
+        </w:rPr>
+        <w:t xml:space="preserve">  -  J’ai récupéré les icônes des logos des réseaux sociaux sur le site Pixabay et je les retouchées (modification du codage des couleurs) pour améliorer le rendu</w:t>
+      </w:r>
+    </w:p>
+    <w:p>
+      <w:pPr>
+        <w:pBdr>
+          <w:top w:val="single" w:sz="4" w:space="1" w:color="auto"/>
+          <w:left w:val="single" w:sz="4" w:space="1" w:color="auto"/>
+          <w:bottom w:val="single" w:sz="4" w:space="1" w:color="auto"/>
+          <w:right w:val="single" w:sz="4" w:space="1" w:color="auto"/>
+          <w:between w:val="nil"/>
+        </w:pBdr>
+        <w:rPr>
+          <w:color w:val="000000"/>
+          <w:sz w:val="21"/>
+          <w:szCs w:val="21"/>
+        </w:rPr>
+      </w:pPr>
+    </w:p>
+    <w:p>
+      <w:pPr>
+        <w:pBdr>
+          <w:top w:val="single" w:sz="4" w:space="1" w:color="auto"/>
+          <w:left w:val="single" w:sz="4" w:space="1" w:color="auto"/>
+          <w:bottom w:val="single" w:sz="4" w:space="1" w:color="auto"/>
+          <w:right w:val="single" w:sz="4" w:space="1" w:color="auto"/>
+          <w:between w:val="nil"/>
+        </w:pBdr>
+        <w:rPr>
+          <w:color w:val="000000"/>
+          <w:sz w:val="21"/>
+          <w:szCs w:val="21"/>
+        </w:rPr>
+      </w:pPr>
+    </w:p>
+    <w:p>
+      <w:pPr>
+        <w:pBdr>
+          <w:top w:val="single" w:sz="4" w:space="1" w:color="auto"/>
+          <w:left w:val="single" w:sz="4" w:space="1" w:color="auto"/>
+          <w:bottom w:val="single" w:sz="4" w:space="1" w:color="auto"/>
+          <w:right w:val="single" w:sz="4" w:space="1" w:color="auto"/>
+          <w:between w:val="nil"/>
+        </w:pBdr>
+        <w:rPr>
+          <w:b/>
+          <w:bCs/>
+          <w:color w:val="000000"/>
+          <w:sz w:val="21"/>
+          <w:szCs w:val="21"/>
+        </w:rPr>
+      </w:pPr>
+      <w:r>
+        <w:rPr>
+          <w:b/>
+          <w:bCs/>
+          <w:color w:val="000000"/>
+          <w:sz w:val="21"/>
+          <w:szCs w:val="21"/>
+        </w:rPr>
+        <w:t>Netlify</w:t>
+      </w:r>
+    </w:p>
+    <w:p>
+      <w:pPr>
+        <w:pBdr>
+          <w:top w:val="single" w:sz="4" w:space="1" w:color="auto"/>
+          <w:left w:val="single" w:sz="4" w:space="1" w:color="auto"/>
+          <w:bottom w:val="single" w:sz="4" w:space="1" w:color="auto"/>
+          <w:right w:val="single" w:sz="4" w:space="1" w:color="auto"/>
+          <w:between w:val="nil"/>
+        </w:pBdr>
+        <w:rPr>
+          <w:color w:val="000000"/>
+          <w:sz w:val="21"/>
+          <w:szCs w:val="21"/>
+        </w:rPr>
+      </w:pPr>
+      <w:r>
+        <w:rPr>
+          <w:color w:val="000000"/>
+          <w:sz w:val="21"/>
+          <w:szCs w:val="21"/>
+        </w:rPr>
+        <w:t xml:space="preserve">  -  J’ai </w:t>
+      </w:r>
+      <w:r>
+        <w:rPr>
+          <w:color w:val="000000"/>
+          <w:sz w:val="21"/>
+          <w:szCs w:val="21"/>
+        </w:rPr>
+        <w:t>déployé le site avec Netlify. Ça a été plus difficile que prévu car ça m’a pris du temps de comprendre qu’il fallait modifier mes chemins d’accès pour qu’ils commencent par « ./ » pour qu’ils soient fonctionnels ailleurs qu’avec l’outil de preview de VSC</w:t>
+      </w:r>
+    </w:p>
+    <w:p>
+      <w:pPr>
+        <w:pBdr>
+          <w:top w:val="single" w:sz="4" w:space="1" w:color="auto"/>
+          <w:left w:val="single" w:sz="4" w:space="1" w:color="auto"/>
+          <w:bottom w:val="single" w:sz="4" w:space="1" w:color="auto"/>
+          <w:right w:val="single" w:sz="4" w:space="1" w:color="auto"/>
+          <w:between w:val="nil"/>
+        </w:pBdr>
+        <w:rPr>
+          <w:color w:val="000000"/>
+          <w:sz w:val="21"/>
+          <w:szCs w:val="21"/>
+        </w:rPr>
+      </w:pPr>
+    </w:p>
+    <w:p>
+      <w:pPr>
+        <w:pBdr>
+          <w:top w:val="single" w:sz="4" w:space="1" w:color="auto"/>
+          <w:left w:val="single" w:sz="4" w:space="1" w:color="auto"/>
+          <w:bottom w:val="single" w:sz="4" w:space="1" w:color="auto"/>
+          <w:right w:val="single" w:sz="4" w:space="1" w:color="auto"/>
+          <w:between w:val="nil"/>
+        </w:pBdr>
+        <w:rPr>
+          <w:color w:val="000000"/>
+          <w:sz w:val="21"/>
+          <w:szCs w:val="21"/>
+        </w:rPr>
+      </w:pPr>
+    </w:p>
+    <w:p>
+      <w:pPr>
+        <w:pBdr>
+          <w:top w:val="single" w:sz="4" w:space="1" w:color="auto"/>
+          <w:left w:val="single" w:sz="4" w:space="1" w:color="auto"/>
+          <w:bottom w:val="single" w:sz="4" w:space="1" w:color="auto"/>
+          <w:right w:val="single" w:sz="4" w:space="1" w:color="auto"/>
+          <w:between w:val="nil"/>
+        </w:pBdr>
+        <w:rPr>
+          <w:b/>
+          <w:bCs/>
+          <w:color w:val="000000"/>
+          <w:sz w:val="21"/>
+          <w:szCs w:val="21"/>
+        </w:rPr>
+      </w:pPr>
+      <w:r>
+        <w:rPr>
+          <w:b/>
+          <w:bCs/>
+          <w:color w:val="000000"/>
+          <w:sz w:val="21"/>
+          <w:szCs w:val="21"/>
+        </w:rPr>
+        <w:t>Pagespeed</w:t>
+      </w:r>
+    </w:p>
+    <w:p>
+      <w:pPr>
+        <w:pBdr>
+          <w:top w:val="single" w:sz="4" w:space="1" w:color="auto"/>
+          <w:left w:val="single" w:sz="4" w:space="1" w:color="auto"/>
+          <w:bottom w:val="single" w:sz="4" w:space="1" w:color="auto"/>
+          <w:right w:val="single" w:sz="4" w:space="1" w:color="auto"/>
+          <w:between w:val="nil"/>
+        </w:pBdr>
+        <w:rPr>
+          <w:color w:val="000000"/>
+          <w:sz w:val="21"/>
+          <w:szCs w:val="21"/>
+        </w:rPr>
+      </w:pPr>
+      <w:r>
+        <w:rPr>
+          <w:color w:val="000000"/>
+          <w:sz w:val="21"/>
+          <w:szCs w:val="21"/>
+        </w:rPr>
+        <w:lastRenderedPageBreak/>
+        <w:t xml:space="preserve">  -  J’ai utiliser cet outil pour avoir un retour sur le site. Il m’a notamment donné des conseils sur le format des images (WEBP au lieu de PNG) </w:t>
+      </w:r>
+    </w:p>
+    <w:p>
+      <w:pPr>
+        <w:rPr>
+          <w:color w:val="000000"/>
+          <w:sz w:val="21"/>
+          <w:szCs w:val="21"/>
+        </w:rPr>
+      </w:pPr>
+    </w:p>
+    <w:p>
+      <w:pPr>
+        <w:rPr>
+          <w:color w:val="000000"/>
+          <w:sz w:val="21"/>
+          <w:szCs w:val="21"/>
+        </w:rPr>
+      </w:pPr>
+    </w:p>
+    <w:p>
+      <w:pPr>
+        <w:numPr>
+          <w:ilvl w:val="0"/>
+          <w:numId w:val="1"/>
+        </w:numPr>
         <w:pBdr>
           <w:top w:val="nil"/>
           <w:left w:val="nil"/>
@@ -1338,6 +2631,46 @@
           <w:szCs w:val="21"/>
         </w:rPr>
       </w:pPr>
+      <w:r>
+        <w:rPr>
+          <w:color w:val="000000"/>
+          <w:sz w:val="21"/>
+          <w:szCs w:val="21"/>
+        </w:rPr>
+        <w:t>Précisez les moyens utilisés</w:t>
+      </w:r>
+      <w:r>
+        <w:rPr>
+          <w:color w:val="000000"/>
+          <w:sz w:val="21"/>
+          <w:szCs w:val="21"/>
+        </w:rPr>
+        <w:t xml:space="preserve">. </w:t>
+      </w:r>
+      <w:r>
+        <w:rPr>
+          <w:color w:val="000000"/>
+          <w:sz w:val="21"/>
+          <w:szCs w:val="21"/>
+        </w:rPr>
+        <w:t>Expliquez tout ce dont vous avez eu besoin pour réaliser vos tâches</w:t>
+      </w:r>
+      <w:r>
+        <w:rPr>
+          <w:color w:val="000000"/>
+          <w:sz w:val="21"/>
+          <w:szCs w:val="21"/>
+        </w:rPr>
+        <w:t xml:space="preserve"> </w:t>
+      </w:r>
+      <w:r>
+        <w:rPr>
+          <w:color w:val="000000"/>
+          <w:sz w:val="21"/>
+          <w:szCs w:val="21"/>
+        </w:rPr>
+        <w:t>: langages de programmation, frameworks, outils, logiciels, documentations techniques, etc...</w:t>
+      </w:r>
     </w:p>
     <w:p>
       <w:pPr>
@@ -1357,6 +2690,222 @@
     </w:p>
     <w:p>
       <w:pPr>
+        <w:pBdr>
+          <w:top w:val="single" w:sz="4" w:space="1" w:color="auto"/>
+          <w:left w:val="single" w:sz="4" w:space="1" w:color="auto"/>
+          <w:bottom w:val="single" w:sz="4" w:space="1" w:color="auto"/>
+          <w:right w:val="single" w:sz="4" w:space="1" w:color="auto"/>
+          <w:between w:val="nil"/>
+        </w:pBdr>
+        <w:rPr>
+          <w:color w:val="000000"/>
+          <w:sz w:val="21"/>
+          <w:szCs w:val="21"/>
+        </w:rPr>
+      </w:pPr>
+      <w:r>
+        <w:rPr>
+          <w:color w:val="000000"/>
+          <w:sz w:val="21"/>
+          <w:szCs w:val="21"/>
+        </w:rPr>
+        <w:t>Gestion de version : Git et Github</w:t>
+      </w:r>
+    </w:p>
+    <w:p>
+      <w:pPr>
+        <w:pBdr>
+          <w:top w:val="single" w:sz="4" w:space="1" w:color="auto"/>
+          <w:left w:val="single" w:sz="4" w:space="1" w:color="auto"/>
+          <w:bottom w:val="single" w:sz="4" w:space="1" w:color="auto"/>
+          <w:right w:val="single" w:sz="4" w:space="1" w:color="auto"/>
+          <w:between w:val="nil"/>
+        </w:pBdr>
+        <w:rPr>
+          <w:color w:val="000000"/>
+          <w:sz w:val="21"/>
+          <w:szCs w:val="21"/>
+        </w:rPr>
+      </w:pPr>
+      <w:r>
+        <w:rPr>
+          <w:color w:val="000000"/>
+          <w:sz w:val="21"/>
+          <w:szCs w:val="21"/>
+        </w:rPr>
+        <w:t>Langages : HTML, CSS</w:t>
+      </w:r>
+    </w:p>
+    <w:p>
+      <w:pPr>
+        <w:pBdr>
+          <w:top w:val="single" w:sz="4" w:space="1" w:color="auto"/>
+          <w:left w:val="single" w:sz="4" w:space="1" w:color="auto"/>
+          <w:bottom w:val="single" w:sz="4" w:space="1" w:color="auto"/>
+          <w:right w:val="single" w:sz="4" w:space="1" w:color="auto"/>
+          <w:between w:val="nil"/>
+        </w:pBdr>
+        <w:rPr>
+          <w:color w:val="000000"/>
+          <w:sz w:val="21"/>
+          <w:szCs w:val="21"/>
+        </w:rPr>
+      </w:pPr>
+      <w:r>
+        <w:rPr>
+          <w:color w:val="000000"/>
+          <w:sz w:val="21"/>
+          <w:szCs w:val="21"/>
+        </w:rPr>
+        <w:t>Framework : Bootstrap</w:t>
+      </w:r>
+    </w:p>
+    <w:p>
+      <w:pPr>
+        <w:pBdr>
+          <w:top w:val="single" w:sz="4" w:space="1" w:color="auto"/>
+          <w:left w:val="single" w:sz="4" w:space="1" w:color="auto"/>
+          <w:bottom w:val="single" w:sz="4" w:space="1" w:color="auto"/>
+          <w:right w:val="single" w:sz="4" w:space="1" w:color="auto"/>
+          <w:between w:val="nil"/>
+        </w:pBdr>
+        <w:rPr>
+          <w:color w:val="000000"/>
+          <w:sz w:val="21"/>
+          <w:szCs w:val="21"/>
+        </w:rPr>
+      </w:pPr>
+      <w:r>
+        <w:rPr>
+          <w:color w:val="000000"/>
+          <w:sz w:val="21"/>
+          <w:szCs w:val="21"/>
+        </w:rPr>
+        <w:t>IDE : Visual Studio Code</w:t>
+      </w:r>
+    </w:p>
+    <w:p>
+      <w:pPr>
+        <w:pBdr>
+          <w:top w:val="single" w:sz="4" w:space="1" w:color="auto"/>
+          <w:left w:val="single" w:sz="4" w:space="1" w:color="auto"/>
+          <w:bottom w:val="single" w:sz="4" w:space="1" w:color="auto"/>
+          <w:right w:val="single" w:sz="4" w:space="1" w:color="auto"/>
+          <w:between w:val="nil"/>
+        </w:pBdr>
+        <w:rPr>
+          <w:color w:val="000000"/>
+          <w:sz w:val="21"/>
+          <w:szCs w:val="21"/>
+        </w:rPr>
+      </w:pPr>
+      <w:r>
+        <w:rPr>
+          <w:color w:val="000000"/>
+          <w:sz w:val="21"/>
+          <w:szCs w:val="21"/>
+        </w:rPr>
+        <w:t>Déploiement : Netlify</w:t>
+      </w:r>
+    </w:p>
+    <w:p>
+      <w:pPr>
+        <w:pBdr>
+          <w:top w:val="single" w:sz="4" w:space="1" w:color="auto"/>
+          <w:left w:val="single" w:sz="4" w:space="1" w:color="auto"/>
+          <w:bottom w:val="single" w:sz="4" w:space="1" w:color="auto"/>
+          <w:right w:val="single" w:sz="4" w:space="1" w:color="auto"/>
+          <w:between w:val="nil"/>
+        </w:pBdr>
+        <w:rPr>
+          <w:color w:val="000000"/>
+          <w:sz w:val="21"/>
+          <w:szCs w:val="21"/>
+        </w:rPr>
+      </w:pPr>
+      <w:r>
+        <w:rPr>
+          <w:color w:val="000000"/>
+          <w:sz w:val="21"/>
+          <w:szCs w:val="21"/>
+        </w:rPr>
+        <w:t>Documentations techniques : Studi, MDN, Bootstrap, Discord (discussion avec d’autres étudiants)</w:t>
+      </w:r>
+    </w:p>
+    <w:p>
+      <w:pPr>
+        <w:pBdr>
+          <w:top w:val="single" w:sz="4" w:space="1" w:color="auto"/>
+          <w:left w:val="single" w:sz="4" w:space="1" w:color="auto"/>
+          <w:bottom w:val="single" w:sz="4" w:space="1" w:color="auto"/>
+          <w:right w:val="single" w:sz="4" w:space="1" w:color="auto"/>
+          <w:between w:val="nil"/>
+        </w:pBdr>
+        <w:rPr>
+          <w:color w:val="000000"/>
+          <w:sz w:val="21"/>
+          <w:szCs w:val="21"/>
+        </w:rPr>
+      </w:pPr>
+      <w:r>
+        <w:rPr>
+          <w:color w:val="000000"/>
+          <w:sz w:val="21"/>
+          <w:szCs w:val="21"/>
+        </w:rPr>
+        <w:t>Modifications d’images : Inkscape</w:t>
+      </w:r>
+    </w:p>
+    <w:p>
+      <w:pPr>
+        <w:pBdr>
+          <w:top w:val="single" w:sz="4" w:space="1" w:color="auto"/>
+          <w:left w:val="single" w:sz="4" w:space="1" w:color="auto"/>
+          <w:bottom w:val="single" w:sz="4" w:space="1" w:color="auto"/>
+          <w:right w:val="single" w:sz="4" w:space="1" w:color="auto"/>
+          <w:between w:val="nil"/>
+        </w:pBdr>
+        <w:rPr>
+          <w:color w:val="000000"/>
+          <w:sz w:val="21"/>
+          <w:szCs w:val="21"/>
+        </w:rPr>
+      </w:pPr>
+      <w:r>
+        <w:rPr>
+          <w:color w:val="000000"/>
+          <w:sz w:val="21"/>
+          <w:szCs w:val="21"/>
+        </w:rPr>
+        <w:t xml:space="preserve">Vérification de la qualité du site : </w:t>
+      </w:r>
+      <w:r>
+        <w:rPr>
+          <w:color w:val="000000"/>
+          <w:sz w:val="21"/>
+          <w:szCs w:val="21"/>
+        </w:rPr>
+        <w:t>https://pagespeed.web.dev</w:t>
+      </w:r>
+    </w:p>
+    <w:p>
+      <w:pPr>
+        <w:pBdr>
+          <w:top w:val="nil"/>
+          <w:left w:val="nil"/>
+          <w:bottom w:val="nil"/>
+          <w:right w:val="nil"/>
+          <w:between w:val="nil"/>
+        </w:pBdr>
+        <w:rPr>
+          <w:color w:val="000000"/>
+          <w:sz w:val="21"/>
+          <w:szCs w:val="21"/>
+        </w:rPr>
+      </w:pPr>
+    </w:p>
+    <w:p>
+      <w:pPr>
         <w:numPr>
           <w:ilvl w:val="0"/>
           <w:numId w:val="1"/>
@@ -1380,7 +2929,7 @@
           <w:sz w:val="21"/>
           <w:szCs w:val="21"/>
         </w:rPr>
-        <w:t>Précisez les moyens utilisés</w:t>
+        <w:t>Contexte</w:t>
       </w:r>
       <w:r>
         <w:rPr>
@@ -1396,23 +2945,31 @@
           <w:sz w:val="21"/>
           <w:szCs w:val="21"/>
         </w:rPr>
-        <w:t>Expliquez tout ce dont vous avez eu besoin pour réaliser vos tâches</w:t>
-      </w:r>
-      <w:r>
-        <w:rPr>
-          <w:color w:val="000000"/>
-          <w:sz w:val="21"/>
-          <w:szCs w:val="21"/>
-        </w:rPr>
-        <w:t xml:space="preserve"> </w:t>
-      </w:r>
-      <w:r>
-        <w:rPr>
-          <w:color w:val="000000"/>
-          <w:sz w:val="21"/>
-          <w:szCs w:val="21"/>
-        </w:rPr>
-        <w:t>: langages de programmation, frameworks, outils, logiciels, documentations techniques, etc...</w:t>
+        <w:t>Le</w:t>
+      </w:r>
+      <w:r>
+        <w:rPr>
+          <w:color w:val="000000"/>
+          <w:sz w:val="21"/>
+          <w:szCs w:val="21"/>
+        </w:rPr>
+        <w:t>s</w:t>
+      </w:r>
+      <w:r>
+        <w:rPr>
+          <w:color w:val="000000"/>
+          <w:sz w:val="21"/>
+          <w:szCs w:val="21"/>
+        </w:rPr>
+        <w:t xml:space="preserve"> noms des organismes, entreprises ou associations, dans lesquels vous avez exercé vos pratiques</w:t>
+      </w:r>
+      <w:r>
+        <w:rPr>
+          <w:color w:val="000000"/>
+          <w:sz w:val="21"/>
+          <w:szCs w:val="21"/>
+        </w:rPr>
+        <w:t>.</w:t>
       </w:r>
     </w:p>
     <w:p>
@@ -1424,196 +2981,21 @@
           <w:right w:val="nil"/>
           <w:between w:val="nil"/>
         </w:pBdr>
-        <w:rPr>
-          <w:color w:val="000000"/>
-          <w:sz w:val="21"/>
-          <w:szCs w:val="21"/>
-        </w:rPr>
-      </w:pPr>
-    </w:p>
-    <w:p>
-      <w:pPr>
-        <w:pBdr>
-          <w:top w:val="single" w:sz="4" w:space="1" w:color="auto"/>
-          <w:left w:val="single" w:sz="4" w:space="1" w:color="auto"/>
-          <w:bottom w:val="single" w:sz="4" w:space="1" w:color="auto"/>
-          <w:right w:val="single" w:sz="4" w:space="1" w:color="auto"/>
-          <w:between w:val="nil"/>
-        </w:pBdr>
-        <w:rPr>
-          <w:color w:val="000000"/>
-          <w:sz w:val="21"/>
-          <w:szCs w:val="21"/>
-        </w:rPr>
-      </w:pPr>
-      <w:r>
-        <w:rPr>
-          <w:color w:val="000000"/>
-          <w:sz w:val="21"/>
-          <w:szCs w:val="21"/>
-        </w:rPr>
-        <w:t>Gestion de version : Git et Github</w:t>
-      </w:r>
-    </w:p>
-    <w:p>
-      <w:pPr>
-        <w:pBdr>
-          <w:top w:val="single" w:sz="4" w:space="1" w:color="auto"/>
-          <w:left w:val="single" w:sz="4" w:space="1" w:color="auto"/>
-          <w:bottom w:val="single" w:sz="4" w:space="1" w:color="auto"/>
-          <w:right w:val="single" w:sz="4" w:space="1" w:color="auto"/>
-          <w:between w:val="nil"/>
-        </w:pBdr>
-        <w:rPr>
-          <w:color w:val="000000"/>
-          <w:sz w:val="21"/>
-          <w:szCs w:val="21"/>
-        </w:rPr>
-      </w:pPr>
-      <w:r>
-        <w:rPr>
-          <w:color w:val="000000"/>
-          <w:sz w:val="21"/>
-          <w:szCs w:val="21"/>
-        </w:rPr>
-        <w:t>Langages : HTML, CSS</w:t>
-      </w:r>
-    </w:p>
-    <w:p>
-      <w:pPr>
-        <w:pBdr>
-          <w:top w:val="single" w:sz="4" w:space="1" w:color="auto"/>
-          <w:left w:val="single" w:sz="4" w:space="1" w:color="auto"/>
-          <w:bottom w:val="single" w:sz="4" w:space="1" w:color="auto"/>
-          <w:right w:val="single" w:sz="4" w:space="1" w:color="auto"/>
-          <w:between w:val="nil"/>
-        </w:pBdr>
-        <w:rPr>
-          <w:color w:val="000000"/>
-          <w:sz w:val="21"/>
-          <w:szCs w:val="21"/>
-        </w:rPr>
-      </w:pPr>
-      <w:r>
-        <w:rPr>
-          <w:color w:val="000000"/>
-          <w:sz w:val="21"/>
-          <w:szCs w:val="21"/>
-        </w:rPr>
-        <w:t>Frameworks : Bootstrap</w:t>
-      </w:r>
-    </w:p>
-    <w:p>
-      <w:pPr>
-        <w:pBdr>
-          <w:top w:val="single" w:sz="4" w:space="1" w:color="auto"/>
-          <w:left w:val="single" w:sz="4" w:space="1" w:color="auto"/>
-          <w:bottom w:val="single" w:sz="4" w:space="1" w:color="auto"/>
-          <w:right w:val="single" w:sz="4" w:space="1" w:color="auto"/>
-          <w:between w:val="nil"/>
-        </w:pBdr>
-        <w:rPr>
-          <w:color w:val="000000"/>
-          <w:sz w:val="21"/>
-          <w:szCs w:val="21"/>
-        </w:rPr>
-      </w:pPr>
-      <w:r>
-        <w:rPr>
-          <w:color w:val="000000"/>
-          <w:sz w:val="21"/>
-          <w:szCs w:val="21"/>
-        </w:rPr>
-        <w:t>IDE : Visual Studio Code</w:t>
-      </w:r>
-    </w:p>
-    <w:p>
-      <w:pPr>
-        <w:pBdr>
-          <w:top w:val="single" w:sz="4" w:space="1" w:color="auto"/>
-          <w:left w:val="single" w:sz="4" w:space="1" w:color="auto"/>
-          <w:bottom w:val="single" w:sz="4" w:space="1" w:color="auto"/>
-          <w:right w:val="single" w:sz="4" w:space="1" w:color="auto"/>
-          <w:between w:val="nil"/>
-        </w:pBdr>
-        <w:rPr>
-          <w:color w:val="000000"/>
-          <w:sz w:val="21"/>
-          <w:szCs w:val="21"/>
-        </w:rPr>
-      </w:pPr>
-      <w:r>
-        <w:rPr>
-          <w:color w:val="000000"/>
-          <w:sz w:val="21"/>
-          <w:szCs w:val="21"/>
-        </w:rPr>
-        <w:t>Déploiement : Netlify</w:t>
-      </w:r>
-    </w:p>
-    <w:p>
-      <w:pPr>
-        <w:pBdr>
-          <w:top w:val="single" w:sz="4" w:space="1" w:color="auto"/>
-          <w:left w:val="single" w:sz="4" w:space="1" w:color="auto"/>
-          <w:bottom w:val="single" w:sz="4" w:space="1" w:color="auto"/>
-          <w:right w:val="single" w:sz="4" w:space="1" w:color="auto"/>
-          <w:between w:val="nil"/>
-        </w:pBdr>
-        <w:rPr>
-          <w:color w:val="000000"/>
-          <w:sz w:val="21"/>
-          <w:szCs w:val="21"/>
-        </w:rPr>
-      </w:pPr>
-    </w:p>
-    <w:p>
-      <w:pPr>
-        <w:pBdr>
-          <w:top w:val="single" w:sz="4" w:space="1" w:color="auto"/>
-          <w:left w:val="single" w:sz="4" w:space="1" w:color="auto"/>
-          <w:bottom w:val="single" w:sz="4" w:space="1" w:color="auto"/>
-          <w:right w:val="single" w:sz="4" w:space="1" w:color="auto"/>
-          <w:between w:val="nil"/>
-        </w:pBdr>
-        <w:rPr>
-          <w:color w:val="000000"/>
-          <w:sz w:val="21"/>
-          <w:szCs w:val="21"/>
-        </w:rPr>
-      </w:pPr>
-    </w:p>
-    <w:p>
-      <w:pPr>
-        <w:pBdr>
-          <w:top w:val="single" w:sz="4" w:space="1" w:color="auto"/>
-          <w:left w:val="single" w:sz="4" w:space="1" w:color="auto"/>
-          <w:bottom w:val="single" w:sz="4" w:space="1" w:color="auto"/>
-          <w:right w:val="single" w:sz="4" w:space="1" w:color="auto"/>
-          <w:between w:val="nil"/>
-        </w:pBdr>
-        <w:rPr>
-          <w:color w:val="000000"/>
-          <w:sz w:val="21"/>
-          <w:szCs w:val="21"/>
-        </w:rPr>
-      </w:pPr>
-    </w:p>
-    <w:p>
-      <w:pPr>
-        <w:pBdr>
-          <w:top w:val="single" w:sz="4" w:space="1" w:color="auto"/>
-          <w:left w:val="single" w:sz="4" w:space="1" w:color="auto"/>
-          <w:bottom w:val="single" w:sz="4" w:space="1" w:color="auto"/>
-          <w:right w:val="single" w:sz="4" w:space="1" w:color="auto"/>
-          <w:between w:val="nil"/>
-        </w:pBdr>
-        <w:rPr>
-          <w:color w:val="000000"/>
-          <w:sz w:val="21"/>
-          <w:szCs w:val="21"/>
-        </w:rPr>
-      </w:pPr>
+        <w:ind w:left="360" w:firstLine="360"/>
+        <w:rPr>
+          <w:color w:val="000000"/>
+          <w:sz w:val="21"/>
+          <w:szCs w:val="21"/>
+        </w:rPr>
+      </w:pPr>
+      <w:r>
+        <w:rPr>
+          <w:color w:val="000000"/>
+          <w:sz w:val="21"/>
+          <w:szCs w:val="21"/>
+        </w:rPr>
+        <w:t>NB: Pour le cas des exercices et évaluations demandées sur la plateforme Studi, il s'agit de...Studi.</w:t>
+      </w:r>
     </w:p>
     <w:p>
       <w:pPr>
@@ -1633,6 +3015,62 @@
     </w:p>
     <w:p>
       <w:pPr>
+        <w:pBdr>
+          <w:top w:val="single" w:sz="4" w:space="1" w:color="auto"/>
+          <w:left w:val="single" w:sz="4" w:space="1" w:color="auto"/>
+          <w:bottom w:val="single" w:sz="4" w:space="1" w:color="auto"/>
+          <w:right w:val="single" w:sz="4" w:space="1" w:color="auto"/>
+          <w:between w:val="nil"/>
+        </w:pBdr>
+        <w:rPr>
+          <w:color w:val="000000"/>
+          <w:sz w:val="21"/>
+          <w:szCs w:val="21"/>
+        </w:rPr>
+      </w:pPr>
+      <w:r>
+        <w:rPr>
+          <w:color w:val="000000"/>
+          <w:sz w:val="21"/>
+          <w:szCs w:val="21"/>
+        </w:rPr>
+        <w:t>Evaluation d’entrainement demandée sur la plateforme Studi</w:t>
+      </w:r>
+    </w:p>
+    <w:p>
+      <w:pPr>
+        <w:pBdr>
+          <w:top w:val="nil"/>
+          <w:left w:val="nil"/>
+          <w:bottom w:val="nil"/>
+          <w:right w:val="nil"/>
+          <w:between w:val="nil"/>
+        </w:pBdr>
+        <w:rPr>
+          <w:color w:val="000000"/>
+          <w:sz w:val="21"/>
+          <w:szCs w:val="21"/>
+        </w:rPr>
+      </w:pPr>
+    </w:p>
+    <w:p>
+      <w:pPr>
+        <w:pBdr>
+          <w:top w:val="nil"/>
+          <w:left w:val="nil"/>
+          <w:bottom w:val="nil"/>
+          <w:right w:val="nil"/>
+          <w:between w:val="nil"/>
+        </w:pBdr>
+        <w:rPr>
+          <w:color w:val="000000"/>
+          <w:sz w:val="21"/>
+          <w:szCs w:val="21"/>
+        </w:rPr>
+      </w:pPr>
+    </w:p>
+    <w:p>
+      <w:pPr>
         <w:numPr>
           <w:ilvl w:val="0"/>
           <w:numId w:val="1"/>
@@ -1644,59 +3082,37 @@
           <w:right w:val="nil"/>
           <w:between w:val="nil"/>
         </w:pBdr>
-        <w:rPr>
-          <w:color w:val="000000"/>
-          <w:sz w:val="21"/>
-          <w:szCs w:val="21"/>
-        </w:rPr>
-      </w:pPr>
-      <w:r>
-        <w:rPr>
-          <w:color w:val="000000"/>
-          <w:sz w:val="21"/>
-          <w:szCs w:val="21"/>
-        </w:rPr>
-        <w:t>Contexte</w:t>
-      </w:r>
-      <w:r>
-        <w:rPr>
-          <w:color w:val="000000"/>
-          <w:sz w:val="21"/>
-          <w:szCs w:val="21"/>
-        </w:rPr>
-        <w:t xml:space="preserve">. </w:t>
-      </w:r>
-      <w:r>
-        <w:rPr>
-          <w:color w:val="000000"/>
-          <w:sz w:val="21"/>
-          <w:szCs w:val="21"/>
-        </w:rPr>
-        <w:t>Le</w:t>
-      </w:r>
-      <w:r>
-        <w:rPr>
-          <w:color w:val="000000"/>
-          <w:sz w:val="21"/>
-          <w:szCs w:val="21"/>
-        </w:rPr>
-        <w:t>s</w:t>
-      </w:r>
-      <w:r>
-        <w:rPr>
-          <w:color w:val="000000"/>
-          <w:sz w:val="21"/>
-          <w:szCs w:val="21"/>
-        </w:rPr>
-        <w:t xml:space="preserve"> noms des organismes, entreprises ou associations, dans lesquels vous avez exercé vos pratiques</w:t>
-      </w:r>
-      <w:r>
-        <w:rPr>
-          <w:color w:val="000000"/>
-          <w:sz w:val="21"/>
-          <w:szCs w:val="21"/>
-        </w:rPr>
-        <w:t>.</w:t>
+        <w:ind w:left="0" w:firstLine="0"/>
+        <w:rPr>
+          <w:color w:val="000000"/>
+          <w:sz w:val="21"/>
+          <w:szCs w:val="21"/>
+        </w:rPr>
+      </w:pPr>
+      <w:r>
+        <w:rPr>
+          <w:color w:val="000000"/>
+          <w:sz w:val="21"/>
+          <w:szCs w:val="21"/>
+        </w:rPr>
+        <w:t>Informations complémentaires (</w:t>
+      </w:r>
+      <w:r>
+        <w:rPr>
+          <w:i/>
+          <w:color w:val="000000"/>
+          <w:sz w:val="21"/>
+          <w:szCs w:val="21"/>
+        </w:rPr>
+        <w:t>facultatif</w:t>
+      </w:r>
+      <w:r>
+        <w:rPr>
+          <w:color w:val="000000"/>
+          <w:sz w:val="21"/>
+          <w:szCs w:val="21"/>
+        </w:rPr>
+        <w:t>)</w:t>
       </w:r>
     </w:p>
     <w:p>
@@ -1708,20 +3124,51 @@
           <w:right w:val="nil"/>
           <w:between w:val="nil"/>
         </w:pBdr>
-        <w:ind w:left="360" w:firstLine="360"/>
-        <w:rPr>
-          <w:color w:val="000000"/>
-          <w:sz w:val="21"/>
-          <w:szCs w:val="21"/>
-        </w:rPr>
-      </w:pPr>
-      <w:r>
-        <w:rPr>
-          <w:color w:val="000000"/>
-          <w:sz w:val="21"/>
-          <w:szCs w:val="21"/>
-        </w:rPr>
-        <w:t>NB: Pour le cas des exercices et évaluations demandées sur la plateforme Studi, il s'agit de...Studi.</w:t>
+        <w:rPr>
+          <w:color w:val="000000"/>
+          <w:sz w:val="21"/>
+          <w:szCs w:val="21"/>
+        </w:rPr>
+      </w:pPr>
+    </w:p>
+    <w:p>
+      <w:pPr>
+        <w:pBdr>
+          <w:top w:val="single" w:sz="4" w:space="1" w:color="auto"/>
+          <w:left w:val="single" w:sz="4" w:space="1" w:color="auto"/>
+          <w:bottom w:val="single" w:sz="4" w:space="1" w:color="auto"/>
+          <w:right w:val="single" w:sz="4" w:space="1" w:color="auto"/>
+          <w:between w:val="nil"/>
+        </w:pBdr>
+        <w:rPr>
+          <w:color w:val="000000"/>
+          <w:sz w:val="21"/>
+          <w:szCs w:val="21"/>
+        </w:rPr>
+      </w:pPr>
+      <w:r>
+        <w:rPr>
+          <w:color w:val="000000"/>
+          <w:sz w:val="21"/>
+          <w:szCs w:val="21"/>
+        </w:rPr>
+        <w:t xml:space="preserve">Les liens vers les réseaux sociaux pointent vers </w:t>
+      </w:r>
+      <w:r>
+        <w:rPr>
+          <w:color w:val="000000"/>
+          <w:sz w:val="21"/>
+          <w:szCs w:val="21"/>
+        </w:rPr>
+        <w:t>d’autres clubs</w:t>
+      </w:r>
+      <w:r>
+        <w:rPr>
+          <w:color w:val="000000"/>
+          <w:sz w:val="21"/>
+          <w:szCs w:val="21"/>
+        </w:rPr>
+        <w:t> : je n’ai pas créé de page Facebook, Twitter, Instagram pour ce club fictif</w:t>
       </w:r>
     </w:p>
     <w:p>
@@ -1740,353 +3187,11 @@
         </w:rPr>
       </w:pPr>
     </w:p>
-    <w:p>
-      <w:pPr>
-        <w:pBdr>
-          <w:top w:val="single" w:sz="4" w:space="1" w:color="auto"/>
-          <w:left w:val="single" w:sz="4" w:space="1" w:color="auto"/>
-          <w:bottom w:val="single" w:sz="4" w:space="1" w:color="auto"/>
-          <w:right w:val="single" w:sz="4" w:space="1" w:color="auto"/>
-          <w:between w:val="nil"/>
-        </w:pBdr>
-        <w:rPr>
-          <w:color w:val="000000"/>
-          <w:sz w:val="21"/>
-          <w:szCs w:val="21"/>
-        </w:rPr>
-      </w:pPr>
-      <w:r>
-        <w:rPr>
-          <w:color w:val="000000"/>
-          <w:sz w:val="21"/>
-          <w:szCs w:val="21"/>
-        </w:rPr>
-        <w:t>Evaluation d’entrainement demandée sur la plateforme Studi</w:t>
-      </w:r>
-    </w:p>
-    <w:p>
-      <w:pPr>
-        <w:pBdr>
-          <w:top w:val="single" w:sz="4" w:space="1" w:color="auto"/>
-          <w:left w:val="single" w:sz="4" w:space="1" w:color="auto"/>
-          <w:bottom w:val="single" w:sz="4" w:space="1" w:color="auto"/>
-          <w:right w:val="single" w:sz="4" w:space="1" w:color="auto"/>
-          <w:between w:val="nil"/>
-        </w:pBdr>
-        <w:rPr>
-          <w:color w:val="000000"/>
-          <w:sz w:val="21"/>
-          <w:szCs w:val="21"/>
-        </w:rPr>
-      </w:pPr>
-    </w:p>
-    <w:p>
-      <w:pPr>
-        <w:pBdr>
-          <w:top w:val="single" w:sz="4" w:space="1" w:color="auto"/>
-          <w:left w:val="single" w:sz="4" w:space="1" w:color="auto"/>
-          <w:bottom w:val="single" w:sz="4" w:space="1" w:color="auto"/>
-          <w:right w:val="single" w:sz="4" w:space="1" w:color="auto"/>
-          <w:between w:val="nil"/>
-        </w:pBdr>
-        <w:rPr>
-          <w:color w:val="000000"/>
-          <w:sz w:val="21"/>
-          <w:szCs w:val="21"/>
-        </w:rPr>
-      </w:pPr>
-    </w:p>
-    <w:p>
-      <w:pPr>
-        <w:pBdr>
-          <w:top w:val="single" w:sz="4" w:space="1" w:color="auto"/>
-          <w:left w:val="single" w:sz="4" w:space="1" w:color="auto"/>
-          <w:bottom w:val="single" w:sz="4" w:space="1" w:color="auto"/>
-          <w:right w:val="single" w:sz="4" w:space="1" w:color="auto"/>
-          <w:between w:val="nil"/>
-        </w:pBdr>
-        <w:rPr>
-          <w:color w:val="000000"/>
-          <w:sz w:val="21"/>
-          <w:szCs w:val="21"/>
-        </w:rPr>
-      </w:pPr>
-    </w:p>
-    <w:p>
-      <w:pPr>
-        <w:pBdr>
-          <w:top w:val="single" w:sz="4" w:space="1" w:color="auto"/>
-          <w:left w:val="single" w:sz="4" w:space="1" w:color="auto"/>
-          <w:bottom w:val="single" w:sz="4" w:space="1" w:color="auto"/>
-          <w:right w:val="single" w:sz="4" w:space="1" w:color="auto"/>
-          <w:between w:val="nil"/>
-        </w:pBdr>
-        <w:rPr>
-          <w:color w:val="000000"/>
-          <w:sz w:val="21"/>
-          <w:szCs w:val="21"/>
-        </w:rPr>
-      </w:pPr>
-    </w:p>
-    <w:p>
-      <w:pPr>
-        <w:pBdr>
-          <w:top w:val="single" w:sz="4" w:space="1" w:color="auto"/>
-          <w:left w:val="single" w:sz="4" w:space="1" w:color="auto"/>
-          <w:bottom w:val="single" w:sz="4" w:space="1" w:color="auto"/>
-          <w:right w:val="single" w:sz="4" w:space="1" w:color="auto"/>
-          <w:between w:val="nil"/>
-        </w:pBdr>
-        <w:rPr>
-          <w:color w:val="000000"/>
-          <w:sz w:val="21"/>
-          <w:szCs w:val="21"/>
-        </w:rPr>
-      </w:pPr>
-    </w:p>
-    <w:p>
-      <w:pPr>
-        <w:pBdr>
-          <w:top w:val="single" w:sz="4" w:space="1" w:color="auto"/>
-          <w:left w:val="single" w:sz="4" w:space="1" w:color="auto"/>
-          <w:bottom w:val="single" w:sz="4" w:space="1" w:color="auto"/>
-          <w:right w:val="single" w:sz="4" w:space="1" w:color="auto"/>
-          <w:between w:val="nil"/>
-        </w:pBdr>
-        <w:rPr>
-          <w:color w:val="000000"/>
-          <w:sz w:val="21"/>
-          <w:szCs w:val="21"/>
-        </w:rPr>
-      </w:pPr>
-    </w:p>
-    <w:p>
-      <w:pPr>
-        <w:pBdr>
-          <w:top w:val="nil"/>
-          <w:left w:val="nil"/>
-          <w:bottom w:val="nil"/>
-          <w:right w:val="nil"/>
-          <w:between w:val="nil"/>
-        </w:pBdr>
-        <w:rPr>
-          <w:color w:val="000000"/>
-          <w:sz w:val="21"/>
-          <w:szCs w:val="21"/>
-        </w:rPr>
-      </w:pPr>
-    </w:p>
-    <w:p>
-      <w:pPr>
-        <w:pBdr>
-          <w:top w:val="nil"/>
-          <w:left w:val="nil"/>
-          <w:bottom w:val="nil"/>
-          <w:right w:val="nil"/>
-          <w:between w:val="nil"/>
-        </w:pBdr>
-        <w:rPr>
-          <w:color w:val="000000"/>
-          <w:sz w:val="21"/>
-          <w:szCs w:val="21"/>
-        </w:rPr>
-      </w:pPr>
-    </w:p>
-    <w:p>
-      <w:pPr>
-        <w:numPr>
-          <w:ilvl w:val="0"/>
-          <w:numId w:val="1"/>
-        </w:numPr>
-        <w:pBdr>
-          <w:top w:val="nil"/>
-          <w:left w:val="nil"/>
-          <w:bottom w:val="nil"/>
-          <w:right w:val="nil"/>
-          <w:between w:val="nil"/>
-        </w:pBdr>
-        <w:ind w:left="0" w:firstLine="0"/>
-        <w:rPr>
-          <w:color w:val="000000"/>
-          <w:sz w:val="21"/>
-          <w:szCs w:val="21"/>
-        </w:rPr>
-      </w:pPr>
-      <w:r>
-        <w:rPr>
-          <w:color w:val="000000"/>
-          <w:sz w:val="21"/>
-          <w:szCs w:val="21"/>
-        </w:rPr>
-        <w:t>Informations complémentaires (</w:t>
-      </w:r>
-      <w:r>
-        <w:rPr>
-          <w:i/>
-          <w:color w:val="000000"/>
-          <w:sz w:val="21"/>
-          <w:szCs w:val="21"/>
-        </w:rPr>
-        <w:t>facultatif</w:t>
-      </w:r>
-      <w:r>
-        <w:rPr>
-          <w:color w:val="000000"/>
-          <w:sz w:val="21"/>
-          <w:szCs w:val="21"/>
-        </w:rPr>
-        <w:t>)</w:t>
-      </w:r>
-    </w:p>
-    <w:p>
-      <w:pPr>
-        <w:pBdr>
-          <w:top w:val="nil"/>
-          <w:left w:val="nil"/>
-          <w:bottom w:val="nil"/>
-          <w:right w:val="nil"/>
-          <w:between w:val="nil"/>
-        </w:pBdr>
-        <w:rPr>
-          <w:color w:val="000000"/>
-          <w:sz w:val="21"/>
-          <w:szCs w:val="21"/>
-        </w:rPr>
-      </w:pPr>
-    </w:p>
-    <w:p>
-      <w:pPr>
-        <w:pBdr>
-          <w:top w:val="single" w:sz="4" w:space="1" w:color="auto"/>
-          <w:left w:val="single" w:sz="4" w:space="1" w:color="auto"/>
-          <w:bottom w:val="single" w:sz="4" w:space="1" w:color="auto"/>
-          <w:right w:val="single" w:sz="4" w:space="1" w:color="auto"/>
-          <w:between w:val="nil"/>
-        </w:pBdr>
-        <w:rPr>
-          <w:color w:val="000000"/>
-          <w:sz w:val="21"/>
-          <w:szCs w:val="21"/>
-        </w:rPr>
-      </w:pPr>
-    </w:p>
-    <w:p>
-      <w:pPr>
-        <w:pBdr>
-          <w:top w:val="single" w:sz="4" w:space="1" w:color="auto"/>
-          <w:left w:val="single" w:sz="4" w:space="1" w:color="auto"/>
-          <w:bottom w:val="single" w:sz="4" w:space="1" w:color="auto"/>
-          <w:right w:val="single" w:sz="4" w:space="1" w:color="auto"/>
-          <w:between w:val="nil"/>
-        </w:pBdr>
-        <w:rPr>
-          <w:color w:val="000000"/>
-          <w:sz w:val="21"/>
-          <w:szCs w:val="21"/>
-        </w:rPr>
-      </w:pPr>
-    </w:p>
-    <w:p>
-      <w:pPr>
-        <w:pBdr>
-          <w:top w:val="single" w:sz="4" w:space="1" w:color="auto"/>
-          <w:left w:val="single" w:sz="4" w:space="1" w:color="auto"/>
-          <w:bottom w:val="single" w:sz="4" w:space="1" w:color="auto"/>
-          <w:right w:val="single" w:sz="4" w:space="1" w:color="auto"/>
-          <w:between w:val="nil"/>
-        </w:pBdr>
-        <w:rPr>
-          <w:color w:val="000000"/>
-          <w:sz w:val="21"/>
-          <w:szCs w:val="21"/>
-        </w:rPr>
-      </w:pPr>
-    </w:p>
-    <w:p>
-      <w:pPr>
-        <w:pBdr>
-          <w:top w:val="single" w:sz="4" w:space="1" w:color="auto"/>
-          <w:left w:val="single" w:sz="4" w:space="1" w:color="auto"/>
-          <w:bottom w:val="single" w:sz="4" w:space="1" w:color="auto"/>
-          <w:right w:val="single" w:sz="4" w:space="1" w:color="auto"/>
-          <w:between w:val="nil"/>
-        </w:pBdr>
-        <w:rPr>
-          <w:color w:val="000000"/>
-          <w:sz w:val="21"/>
-          <w:szCs w:val="21"/>
-        </w:rPr>
-      </w:pPr>
-    </w:p>
-    <w:p>
-      <w:pPr>
-        <w:pBdr>
-          <w:top w:val="single" w:sz="4" w:space="1" w:color="auto"/>
-          <w:left w:val="single" w:sz="4" w:space="1" w:color="auto"/>
-          <w:bottom w:val="single" w:sz="4" w:space="1" w:color="auto"/>
-          <w:right w:val="single" w:sz="4" w:space="1" w:color="auto"/>
-          <w:between w:val="nil"/>
-        </w:pBdr>
-        <w:rPr>
-          <w:color w:val="000000"/>
-          <w:sz w:val="21"/>
-          <w:szCs w:val="21"/>
-        </w:rPr>
-      </w:pPr>
-    </w:p>
-    <w:p>
-      <w:pPr>
-        <w:pBdr>
-          <w:top w:val="single" w:sz="4" w:space="1" w:color="auto"/>
-          <w:left w:val="single" w:sz="4" w:space="1" w:color="auto"/>
-          <w:bottom w:val="single" w:sz="4" w:space="1" w:color="auto"/>
-          <w:right w:val="single" w:sz="4" w:space="1" w:color="auto"/>
-          <w:between w:val="nil"/>
-        </w:pBdr>
-        <w:rPr>
-          <w:color w:val="000000"/>
-          <w:sz w:val="21"/>
-          <w:szCs w:val="21"/>
-        </w:rPr>
-      </w:pPr>
-    </w:p>
-    <w:p>
-      <w:pPr>
-        <w:pBdr>
-          <w:top w:val="single" w:sz="4" w:space="1" w:color="auto"/>
-          <w:left w:val="single" w:sz="4" w:space="1" w:color="auto"/>
-          <w:bottom w:val="single" w:sz="4" w:space="1" w:color="auto"/>
-          <w:right w:val="single" w:sz="4" w:space="1" w:color="auto"/>
-          <w:between w:val="nil"/>
-        </w:pBdr>
-        <w:rPr>
-          <w:color w:val="000000"/>
-          <w:sz w:val="21"/>
-          <w:szCs w:val="21"/>
-        </w:rPr>
-      </w:pPr>
-    </w:p>
-    <w:p>
-      <w:pPr>
-        <w:pBdr>
-          <w:top w:val="nil"/>
-          <w:left w:val="nil"/>
-          <w:bottom w:val="nil"/>
-          <w:right w:val="nil"/>
-          <w:between w:val="nil"/>
-        </w:pBdr>
-        <w:rPr>
-          <w:color w:val="000000"/>
-          <w:sz w:val="21"/>
-          <w:szCs w:val="21"/>
-        </w:rPr>
-      </w:pPr>
-    </w:p>
     <w:sectPr>
-      <w:headerReference w:type="even" r:id="rId8"/>
-      <w:headerReference w:type="default" r:id="rId9"/>
-      <w:footerReference w:type="default" r:id="rId10"/>
-      <w:headerReference w:type="first" r:id="rId11"/>
+      <w:headerReference w:type="even" r:id="rId9"/>
+      <w:headerReference w:type="default" r:id="rId10"/>
+      <w:footerReference w:type="default" r:id="rId11"/>
+      <w:headerReference w:type="first" r:id="rId12"/>
       <w:pgSz w:w="11906" w:h="16838"/>
       <w:pgMar w:top="1418" w:right="1417" w:bottom="1417" w:left="1417" w:header="708" w:footer="426" w:gutter="0"/>
       <w:pgNumType w:start="1"/>

</xml_diff>

<commit_message>
Final release: website added in readme & exam file
</commit_message>
<xml_diff>
--- a/Documents/Creer-un-site-web-HTML-CSS-Bootstrap_Ivan_Delville_Eval_01.docx
+++ b/Documents/Creer-un-site-web-HTML-CSS-Bootstrap_Ivan_Delville_Eval_01.docx
@@ -595,9 +595,8 @@
         <w:rPr>
           <w:sz w:val="21"/>
           <w:szCs w:val="21"/>
-          <w:highlight w:val="yellow"/>
-        </w:rPr>
-        <w:t>https://startling-haupia-7c7d22.netlify.app/</w:t>
+        </w:rPr>
+        <w:t>https://sprightly-madeleine-71aee9.netlify.app/</w:t>
       </w:r>
     </w:p>
     <w:p>
@@ -890,7 +889,25 @@
           <w:sz w:val="21"/>
           <w:szCs w:val="21"/>
         </w:rPr>
-        <w:t xml:space="preserve">  -  J’ai inventé un club de roller derby : le Croisty bats</w:t>
+        <w:t xml:space="preserve">  -  J’ai inventé un club de roller derby : le </w:t>
+      </w:r>
+      <w:proofErr w:type="spellStart"/>
+      <w:r>
+        <w:rPr>
+          <w:color w:val="000000"/>
+          <w:sz w:val="21"/>
+          <w:szCs w:val="21"/>
+        </w:rPr>
+        <w:t>Croisty</w:t>
+      </w:r>
+      <w:proofErr w:type="spellEnd"/>
+      <w:r>
+        <w:rPr>
+          <w:color w:val="000000"/>
+          <w:sz w:val="21"/>
+          <w:szCs w:val="21"/>
+        </w:rPr>
+        <w:t xml:space="preserve"> bats</w:t>
       </w:r>
     </w:p>
     <w:p>
@@ -1018,7 +1035,25 @@
           <w:sz w:val="21"/>
           <w:szCs w:val="21"/>
         </w:rPr>
-        <w:t xml:space="preserve">  la page évènements (events) contenant les évènements passés et à venir en lien avec le club</w:t>
+        <w:t xml:space="preserve">  la page évènements (</w:t>
+      </w:r>
+      <w:proofErr w:type="spellStart"/>
+      <w:r>
+        <w:rPr>
+          <w:color w:val="000000"/>
+          <w:sz w:val="21"/>
+          <w:szCs w:val="21"/>
+        </w:rPr>
+        <w:t>events</w:t>
+      </w:r>
+      <w:proofErr w:type="spellEnd"/>
+      <w:r>
+        <w:rPr>
+          <w:color w:val="000000"/>
+          <w:sz w:val="21"/>
+          <w:szCs w:val="21"/>
+        </w:rPr>
+        <w:t>) contenant les évènements passés et à venir en lien avec le club</w:t>
       </w:r>
     </w:p>
     <w:p>
@@ -1066,7 +1101,25 @@
           <w:sz w:val="21"/>
           <w:szCs w:val="21"/>
         </w:rPr>
-        <w:t>cturé le header et le footer (commun aux 2 pages) de la façon suivante</w:t>
+        <w:t xml:space="preserve">cturé le header et le </w:t>
+      </w:r>
+      <w:proofErr w:type="spellStart"/>
+      <w:r>
+        <w:rPr>
+          <w:color w:val="000000"/>
+          <w:sz w:val="21"/>
+          <w:szCs w:val="21"/>
+        </w:rPr>
+        <w:t>footer</w:t>
+      </w:r>
+      <w:proofErr w:type="spellEnd"/>
+      <w:r>
+        <w:rPr>
+          <w:color w:val="000000"/>
+          <w:sz w:val="21"/>
+          <w:szCs w:val="21"/>
+        </w:rPr>
+        <w:t xml:space="preserve"> (commun aux 2 pages) de la façon suivante</w:t>
       </w:r>
     </w:p>
     <w:p>
@@ -1146,7 +1199,25 @@
           <w:sz w:val="21"/>
           <w:szCs w:val="21"/>
         </w:rPr>
-        <w:t xml:space="preserve">  footer : Logos cliquables vers les réseaux sociaux – Crédits images</w:t>
+        <w:t xml:space="preserve">  </w:t>
+      </w:r>
+      <w:proofErr w:type="spellStart"/>
+      <w:r>
+        <w:rPr>
+          <w:color w:val="000000"/>
+          <w:sz w:val="21"/>
+          <w:szCs w:val="21"/>
+        </w:rPr>
+        <w:t>footer</w:t>
+      </w:r>
+      <w:proofErr w:type="spellEnd"/>
+      <w:r>
+        <w:rPr>
+          <w:color w:val="000000"/>
+          <w:sz w:val="21"/>
+          <w:szCs w:val="21"/>
+        </w:rPr>
+        <w:t> : Logos cliquables vers les réseaux sociaux – Crédits images</w:t>
       </w:r>
     </w:p>
     <w:p>
@@ -1226,8 +1297,72 @@
           <w:sz w:val="21"/>
           <w:szCs w:val="21"/>
         </w:rPr>
-        <w:t xml:space="preserve">  d’utiliser meta viewport avec le content : width=device-width</w:t>
-      </w:r>
+        <w:t xml:space="preserve">  d’utiliser </w:t>
+      </w:r>
+      <w:proofErr w:type="spellStart"/>
+      <w:r>
+        <w:rPr>
+          <w:color w:val="000000"/>
+          <w:sz w:val="21"/>
+          <w:szCs w:val="21"/>
+        </w:rPr>
+        <w:t>meta</w:t>
+      </w:r>
+      <w:proofErr w:type="spellEnd"/>
+      <w:r>
+        <w:rPr>
+          <w:color w:val="000000"/>
+          <w:sz w:val="21"/>
+          <w:szCs w:val="21"/>
+        </w:rPr>
+        <w:t xml:space="preserve"> </w:t>
+      </w:r>
+      <w:proofErr w:type="spellStart"/>
+      <w:r>
+        <w:rPr>
+          <w:color w:val="000000"/>
+          <w:sz w:val="21"/>
+          <w:szCs w:val="21"/>
+        </w:rPr>
+        <w:t>viewport</w:t>
+      </w:r>
+      <w:proofErr w:type="spellEnd"/>
+      <w:r>
+        <w:rPr>
+          <w:color w:val="000000"/>
+          <w:sz w:val="21"/>
+          <w:szCs w:val="21"/>
+        </w:rPr>
+        <w:t xml:space="preserve"> avec le content : </w:t>
+      </w:r>
+      <w:proofErr w:type="spellStart"/>
+      <w:r>
+        <w:rPr>
+          <w:color w:val="000000"/>
+          <w:sz w:val="21"/>
+          <w:szCs w:val="21"/>
+        </w:rPr>
+        <w:t>width</w:t>
+      </w:r>
+      <w:proofErr w:type="spellEnd"/>
+      <w:r>
+        <w:rPr>
+          <w:color w:val="000000"/>
+          <w:sz w:val="21"/>
+          <w:szCs w:val="21"/>
+        </w:rPr>
+        <w:t>=</w:t>
+      </w:r>
+      <w:proofErr w:type="spellStart"/>
+      <w:r>
+        <w:rPr>
+          <w:color w:val="000000"/>
+          <w:sz w:val="21"/>
+          <w:szCs w:val="21"/>
+        </w:rPr>
+        <w:t>device-width</w:t>
+      </w:r>
+      <w:proofErr w:type="spellEnd"/>
     </w:p>
     <w:p>
       <w:pPr>
@@ -1266,8 +1401,36 @@
           <w:sz w:val="21"/>
           <w:szCs w:val="21"/>
         </w:rPr>
-        <w:t xml:space="preserve">  d’utiliser bootstrap (mobile first) avec les classes container-fluid</w:t>
-      </w:r>
+        <w:t xml:space="preserve">  d’utiliser </w:t>
+      </w:r>
+      <w:proofErr w:type="spellStart"/>
+      <w:r>
+        <w:rPr>
+          <w:color w:val="000000"/>
+          <w:sz w:val="21"/>
+          <w:szCs w:val="21"/>
+        </w:rPr>
+        <w:t>bootstrap</w:t>
+      </w:r>
+      <w:proofErr w:type="spellEnd"/>
+      <w:r>
+        <w:rPr>
+          <w:color w:val="000000"/>
+          <w:sz w:val="21"/>
+          <w:szCs w:val="21"/>
+        </w:rPr>
+        <w:t xml:space="preserve"> (mobile first) avec les classes container-</w:t>
+      </w:r>
+      <w:proofErr w:type="spellStart"/>
+      <w:r>
+        <w:rPr>
+          <w:color w:val="000000"/>
+          <w:sz w:val="21"/>
+          <w:szCs w:val="21"/>
+        </w:rPr>
+        <w:t>fluid</w:t>
+      </w:r>
+      <w:proofErr w:type="spellEnd"/>
     </w:p>
     <w:p>
       <w:pPr>
@@ -1346,7 +1509,25 @@
           <w:sz w:val="21"/>
           <w:szCs w:val="21"/>
         </w:rPr>
-        <w:t xml:space="preserve">  d’afficher le carrousel d’évènement sur le côté de la page d’accueil (aside) uniquement pour les tailles d’écran supérieures ou égales à medium, sinon après les autres informations de la page d’accueil</w:t>
+        <w:t xml:space="preserve">  d’afficher le carrousel d’évènement sur le côté de la page d’accueil (</w:t>
+      </w:r>
+      <w:proofErr w:type="spellStart"/>
+      <w:r>
+        <w:rPr>
+          <w:color w:val="000000"/>
+          <w:sz w:val="21"/>
+          <w:szCs w:val="21"/>
+        </w:rPr>
+        <w:t>aside</w:t>
+      </w:r>
+      <w:proofErr w:type="spellEnd"/>
+      <w:r>
+        <w:rPr>
+          <w:color w:val="000000"/>
+          <w:sz w:val="21"/>
+          <w:szCs w:val="21"/>
+        </w:rPr>
+        <w:t>) uniquement pour les tailles d’écran supérieures ou égales à medium, sinon après les autres informations de la page d’accueil</w:t>
       </w:r>
     </w:p>
     <w:p>
@@ -1387,39 +1568,7 @@
           <w:sz w:val="21"/>
           <w:szCs w:val="21"/>
         </w:rPr>
-        <w:t xml:space="preserve">  d’afficher les</w:t>
-      </w:r>
-      <w:r>
-        <w:rPr>
-          <w:color w:val="000000"/>
-          <w:sz w:val="21"/>
-          <w:szCs w:val="21"/>
-        </w:rPr>
-        <w:t xml:space="preserve"> sources des images </w:t>
-      </w:r>
-      <w:r>
-        <w:rPr>
-          <w:color w:val="000000"/>
-          <w:sz w:val="21"/>
-          <w:szCs w:val="21"/>
-        </w:rPr>
-        <w:t>à côté d</w:t>
-      </w:r>
-      <w:r>
-        <w:rPr>
-          <w:color w:val="000000"/>
-          <w:sz w:val="21"/>
-          <w:szCs w:val="21"/>
-        </w:rPr>
-        <w:t>es logos des réseaux sociaux</w:t>
-      </w:r>
-      <w:r>
-        <w:rPr>
-          <w:color w:val="000000"/>
-          <w:sz w:val="21"/>
-          <w:szCs w:val="21"/>
-        </w:rPr>
-        <w:t xml:space="preserve"> uniquement pour les tailles d’écran supérieures ou égales à medium, sinon à la ligne</w:t>
+        <w:t xml:space="preserve">  d’afficher les sources des images à côté des logos des réseaux sociaux uniquement pour les tailles d’écran supérieures ou égales à medium, sinon à la ligne</w:t>
       </w:r>
     </w:p>
     <w:p>
@@ -1519,7 +1668,25 @@
           <w:sz w:val="21"/>
           <w:szCs w:val="21"/>
         </w:rPr>
-        <w:t>J’ai créé le repository sur sur le site Github</w:t>
+        <w:t xml:space="preserve">J’ai créé le repository sur </w:t>
+      </w:r>
+      <w:proofErr w:type="spellStart"/>
+      <w:r>
+        <w:rPr>
+          <w:color w:val="000000"/>
+          <w:sz w:val="21"/>
+          <w:szCs w:val="21"/>
+        </w:rPr>
+        <w:t>sur</w:t>
+      </w:r>
+      <w:proofErr w:type="spellEnd"/>
+      <w:r>
+        <w:rPr>
+          <w:color w:val="000000"/>
+          <w:sz w:val="21"/>
+          <w:szCs w:val="21"/>
+        </w:rPr>
+        <w:t xml:space="preserve"> le site Github</w:t>
       </w:r>
     </w:p>
     <w:p>
@@ -1665,7 +1832,25 @@
           <w:sz w:val="21"/>
           <w:szCs w:val="21"/>
         </w:rPr>
-        <w:t>’ai ensuite réalisé des commits dès que nécessaire</w:t>
+        <w:t xml:space="preserve">’ai ensuite réalisé des </w:t>
+      </w:r>
+      <w:proofErr w:type="spellStart"/>
+      <w:r>
+        <w:rPr>
+          <w:color w:val="000000"/>
+          <w:sz w:val="21"/>
+          <w:szCs w:val="21"/>
+        </w:rPr>
+        <w:t>commits</w:t>
+      </w:r>
+      <w:proofErr w:type="spellEnd"/>
+      <w:r>
+        <w:rPr>
+          <w:color w:val="000000"/>
+          <w:sz w:val="21"/>
+          <w:szCs w:val="21"/>
+        </w:rPr>
+        <w:t xml:space="preserve"> dès que nécessaire</w:t>
       </w:r>
       <w:r>
         <w:rPr>
@@ -1721,7 +1906,25 @@
           <w:sz w:val="21"/>
           <w:szCs w:val="21"/>
         </w:rPr>
-        <w:t xml:space="preserve"> git add .</w:t>
+        <w:t xml:space="preserve"> git </w:t>
+      </w:r>
+      <w:proofErr w:type="spellStart"/>
+      <w:r>
+        <w:rPr>
+          <w:color w:val="000000"/>
+          <w:sz w:val="21"/>
+          <w:szCs w:val="21"/>
+        </w:rPr>
+        <w:t>add</w:t>
+      </w:r>
+      <w:proofErr w:type="spellEnd"/>
+      <w:r>
+        <w:rPr>
+          <w:color w:val="000000"/>
+          <w:sz w:val="21"/>
+          <w:szCs w:val="21"/>
+        </w:rPr>
+        <w:t xml:space="preserve"> .</w:t>
       </w:r>
     </w:p>
     <w:p>
@@ -2013,7 +2216,6 @@
           <w:color w:val="000000"/>
           <w:sz w:val="21"/>
           <w:szCs w:val="21"/>
-          <w:lang w:val="en-US"/>
         </w:rPr>
       </w:pPr>
       <w:r>
@@ -2029,7 +2231,6 @@
           <w:color w:val="000000"/>
           <w:sz w:val="21"/>
           <w:szCs w:val="21"/>
-          <w:lang w:val="en-US"/>
         </w:rPr>
         <w:t>-  Body (index)</w:t>
       </w:r>
@@ -2055,63 +2256,64 @@
           <w:sz w:val="21"/>
           <w:szCs w:val="21"/>
         </w:rPr>
-        <w:t xml:space="preserve">    </w:t>
-      </w:r>
-      <w:r>
-        <w:rPr>
-          <w:color w:val="000000"/>
-          <w:sz w:val="21"/>
-          <w:szCs w:val="21"/>
-        </w:rPr>
-        <w:t>•</w:t>
-      </w:r>
-      <w:r>
-        <w:rPr>
-          <w:color w:val="000000"/>
-          <w:sz w:val="21"/>
-          <w:szCs w:val="21"/>
-        </w:rPr>
-        <w:t xml:space="preserve">  J’ai inséré un c</w:t>
-      </w:r>
-      <w:r>
-        <w:rPr>
-          <w:color w:val="000000"/>
-          <w:sz w:val="21"/>
-          <w:szCs w:val="21"/>
-        </w:rPr>
-        <w:t>arrousel à côté du contenu principal de la page à la fois pour le défi technique et pour attirer l’attention sur la page évènement. En y re-réfléchissant, je me demande si ce n’est pas trop redondant avec le lien dans la navigation</w:t>
-      </w:r>
-    </w:p>
-    <w:p>
-      <w:pPr>
-        <w:pBdr>
-          <w:top w:val="single" w:sz="4" w:space="1" w:color="auto"/>
-          <w:left w:val="single" w:sz="4" w:space="1" w:color="auto"/>
-          <w:bottom w:val="single" w:sz="4" w:space="1" w:color="auto"/>
-          <w:right w:val="single" w:sz="4" w:space="1" w:color="auto"/>
-          <w:between w:val="nil"/>
-        </w:pBdr>
-        <w:rPr>
-          <w:color w:val="000000"/>
-          <w:sz w:val="21"/>
-          <w:szCs w:val="21"/>
-        </w:rPr>
-      </w:pPr>
-    </w:p>
-    <w:p>
-      <w:pPr>
-        <w:pBdr>
-          <w:top w:val="single" w:sz="4" w:space="1" w:color="auto"/>
-          <w:left w:val="single" w:sz="4" w:space="1" w:color="auto"/>
-          <w:bottom w:val="single" w:sz="4" w:space="1" w:color="auto"/>
-          <w:right w:val="single" w:sz="4" w:space="1" w:color="auto"/>
-          <w:between w:val="nil"/>
-        </w:pBdr>
-        <w:rPr>
-          <w:color w:val="000000"/>
-          <w:sz w:val="21"/>
-          <w:szCs w:val="21"/>
-          <w:lang w:val="en-US"/>
+        <w:t xml:space="preserve">    •  J’ai inséré un c</w:t>
+      </w:r>
+      <w:r>
+        <w:rPr>
+          <w:color w:val="000000"/>
+          <w:sz w:val="21"/>
+          <w:szCs w:val="21"/>
+        </w:rPr>
+        <w:t xml:space="preserve">arrousel à côté du contenu principal de la page à la fois pour le défi technique et pour attirer l’attention sur la page évènement. En y </w:t>
+      </w:r>
+      <w:proofErr w:type="spellStart"/>
+      <w:r>
+        <w:rPr>
+          <w:color w:val="000000"/>
+          <w:sz w:val="21"/>
+          <w:szCs w:val="21"/>
+        </w:rPr>
+        <w:t>re-réfléchissant</w:t>
+      </w:r>
+      <w:proofErr w:type="spellEnd"/>
+      <w:r>
+        <w:rPr>
+          <w:color w:val="000000"/>
+          <w:sz w:val="21"/>
+          <w:szCs w:val="21"/>
+        </w:rPr>
+        <w:t>, je me demande si ce n’est pas trop redondant avec le lien dans la navigation</w:t>
+      </w:r>
+    </w:p>
+    <w:p>
+      <w:pPr>
+        <w:pBdr>
+          <w:top w:val="single" w:sz="4" w:space="1" w:color="auto"/>
+          <w:left w:val="single" w:sz="4" w:space="1" w:color="auto"/>
+          <w:bottom w:val="single" w:sz="4" w:space="1" w:color="auto"/>
+          <w:right w:val="single" w:sz="4" w:space="1" w:color="auto"/>
+          <w:between w:val="nil"/>
+        </w:pBdr>
+        <w:rPr>
+          <w:color w:val="000000"/>
+          <w:sz w:val="21"/>
+          <w:szCs w:val="21"/>
+        </w:rPr>
+      </w:pPr>
+    </w:p>
+    <w:p>
+      <w:pPr>
+        <w:pBdr>
+          <w:top w:val="single" w:sz="4" w:space="1" w:color="auto"/>
+          <w:left w:val="single" w:sz="4" w:space="1" w:color="auto"/>
+          <w:bottom w:val="single" w:sz="4" w:space="1" w:color="auto"/>
+          <w:right w:val="single" w:sz="4" w:space="1" w:color="auto"/>
+          <w:between w:val="nil"/>
+        </w:pBdr>
+        <w:rPr>
+          <w:color w:val="000000"/>
+          <w:sz w:val="21"/>
+          <w:szCs w:val="21"/>
         </w:rPr>
       </w:pPr>
     </w:p>
@@ -2160,7 +2362,25 @@
           <w:sz w:val="21"/>
           <w:szCs w:val="21"/>
         </w:rPr>
-        <w:t xml:space="preserve">  -  Comme j’ai utilisé bootstrap pour la plupa</w:t>
+        <w:t xml:space="preserve">  -  Comme j’ai utilisé </w:t>
+      </w:r>
+      <w:proofErr w:type="spellStart"/>
+      <w:r>
+        <w:rPr>
+          <w:color w:val="000000"/>
+          <w:sz w:val="21"/>
+          <w:szCs w:val="21"/>
+        </w:rPr>
+        <w:t>bootstrap</w:t>
+      </w:r>
+      <w:proofErr w:type="spellEnd"/>
+      <w:r>
+        <w:rPr>
+          <w:color w:val="000000"/>
+          <w:sz w:val="21"/>
+          <w:szCs w:val="21"/>
+        </w:rPr>
+        <w:t xml:space="preserve"> pour la plupa</w:t>
       </w:r>
       <w:r>
         <w:rPr>
@@ -2236,6 +2456,7 @@
           <w:szCs w:val="21"/>
         </w:rPr>
       </w:pPr>
+      <w:proofErr w:type="spellStart"/>
       <w:r>
         <w:rPr>
           <w:b/>
@@ -2246,6 +2467,7 @@
         </w:rPr>
         <w:t>Inkscape</w:t>
       </w:r>
+      <w:proofErr w:type="spellEnd"/>
       <w:r>
         <w:rPr>
           <w:b/>
@@ -2254,210 +2476,10 @@
           <w:sz w:val="21"/>
           <w:szCs w:val="21"/>
         </w:rPr>
-        <w:t xml:space="preserve"> et site Pixabay</w:t>
-      </w:r>
-    </w:p>
-    <w:p>
-      <w:pPr>
-        <w:pBdr>
-          <w:top w:val="single" w:sz="4" w:space="1" w:color="auto"/>
-          <w:left w:val="single" w:sz="4" w:space="1" w:color="auto"/>
-          <w:bottom w:val="single" w:sz="4" w:space="1" w:color="auto"/>
-          <w:right w:val="single" w:sz="4" w:space="1" w:color="auto"/>
-          <w:between w:val="nil"/>
-        </w:pBdr>
-        <w:rPr>
-          <w:color w:val="000000"/>
-          <w:sz w:val="21"/>
-          <w:szCs w:val="21"/>
-        </w:rPr>
-      </w:pPr>
-      <w:r>
-        <w:rPr>
-          <w:color w:val="000000"/>
-          <w:sz w:val="21"/>
-          <w:szCs w:val="21"/>
-        </w:rPr>
-        <w:t xml:space="preserve">  -  J’ai récupéré deux images SVG sur le site Pixabay </w:t>
-      </w:r>
-      <w:r>
-        <w:rPr>
-          <w:color w:val="000000"/>
-          <w:sz w:val="21"/>
-          <w:szCs w:val="21"/>
-        </w:rPr>
-        <w:t>et je les ai</w:t>
-      </w:r>
-      <w:r>
-        <w:rPr>
-          <w:color w:val="000000"/>
-          <w:sz w:val="21"/>
-          <w:szCs w:val="21"/>
-        </w:rPr>
-        <w:t xml:space="preserve"> assemblées et retouchées afin d’être cohérent sur la charte graphique pour créer le logo</w:t>
-      </w:r>
-    </w:p>
-    <w:p>
-      <w:pPr>
-        <w:pBdr>
-          <w:top w:val="single" w:sz="4" w:space="1" w:color="auto"/>
-          <w:left w:val="single" w:sz="4" w:space="1" w:color="auto"/>
-          <w:bottom w:val="single" w:sz="4" w:space="1" w:color="auto"/>
-          <w:right w:val="single" w:sz="4" w:space="1" w:color="auto"/>
-          <w:between w:val="nil"/>
-        </w:pBdr>
-        <w:rPr>
-          <w:color w:val="000000"/>
-          <w:sz w:val="21"/>
-          <w:szCs w:val="21"/>
-        </w:rPr>
-      </w:pPr>
-    </w:p>
-    <w:p>
-      <w:pPr>
-        <w:pBdr>
-          <w:top w:val="single" w:sz="4" w:space="1" w:color="auto"/>
-          <w:left w:val="single" w:sz="4" w:space="1" w:color="auto"/>
-          <w:bottom w:val="single" w:sz="4" w:space="1" w:color="auto"/>
-          <w:right w:val="single" w:sz="4" w:space="1" w:color="auto"/>
-          <w:between w:val="nil"/>
-        </w:pBdr>
-        <w:rPr>
-          <w:color w:val="000000"/>
-          <w:sz w:val="21"/>
-          <w:szCs w:val="21"/>
-        </w:rPr>
-      </w:pPr>
-      <w:r>
-        <w:rPr>
-          <w:color w:val="000000"/>
-          <w:sz w:val="21"/>
-          <w:szCs w:val="21"/>
-        </w:rPr>
-        <w:t xml:space="preserve">  -  J’ai récupéré quelques photos sur le site Pixabay </w:t>
-      </w:r>
-      <w:r>
-        <w:rPr>
-          <w:color w:val="000000"/>
-          <w:sz w:val="21"/>
-          <w:szCs w:val="21"/>
-        </w:rPr>
-        <w:t xml:space="preserve">et je les ai </w:t>
-      </w:r>
-      <w:r>
-        <w:rPr>
-          <w:color w:val="000000"/>
-          <w:sz w:val="21"/>
-          <w:szCs w:val="21"/>
-        </w:rPr>
-        <w:t>retouchées (ajout d’un filtre foncé pour faire ressortir le texte blanc) et enregistré</w:t>
-      </w:r>
-      <w:r>
-        <w:rPr>
-          <w:color w:val="000000"/>
-          <w:sz w:val="21"/>
-          <w:szCs w:val="21"/>
-        </w:rPr>
-        <w:t>es</w:t>
-      </w:r>
-      <w:r>
-        <w:rPr>
-          <w:color w:val="000000"/>
-          <w:sz w:val="21"/>
-          <w:szCs w:val="21"/>
-        </w:rPr>
-        <w:t xml:space="preserve"> au format WEBP</w:t>
-      </w:r>
-      <w:r>
-        <w:rPr>
-          <w:color w:val="000000"/>
-          <w:sz w:val="21"/>
-          <w:szCs w:val="21"/>
-        </w:rPr>
-        <w:t xml:space="preserve"> (meilleure compression que PNG)</w:t>
-      </w:r>
-    </w:p>
-    <w:p>
-      <w:pPr>
-        <w:pBdr>
-          <w:top w:val="single" w:sz="4" w:space="1" w:color="auto"/>
-          <w:left w:val="single" w:sz="4" w:space="1" w:color="auto"/>
-          <w:bottom w:val="single" w:sz="4" w:space="1" w:color="auto"/>
-          <w:right w:val="single" w:sz="4" w:space="1" w:color="auto"/>
-          <w:between w:val="nil"/>
-        </w:pBdr>
-        <w:rPr>
-          <w:color w:val="000000"/>
-          <w:sz w:val="21"/>
-          <w:szCs w:val="21"/>
-        </w:rPr>
-      </w:pPr>
-    </w:p>
-    <w:p>
-      <w:pPr>
-        <w:pBdr>
-          <w:top w:val="single" w:sz="4" w:space="1" w:color="auto"/>
-          <w:left w:val="single" w:sz="4" w:space="1" w:color="auto"/>
-          <w:bottom w:val="single" w:sz="4" w:space="1" w:color="auto"/>
-          <w:right w:val="single" w:sz="4" w:space="1" w:color="auto"/>
-          <w:between w:val="nil"/>
-        </w:pBdr>
-        <w:rPr>
-          <w:color w:val="000000"/>
-          <w:sz w:val="21"/>
-          <w:szCs w:val="21"/>
-        </w:rPr>
-      </w:pPr>
-      <w:r>
-        <w:rPr>
-          <w:color w:val="000000"/>
-          <w:sz w:val="21"/>
-          <w:szCs w:val="21"/>
-        </w:rPr>
-        <w:t xml:space="preserve">  -  J’ai récupéré les icônes des logos des réseaux sociaux sur le site Pixabay et je les retouchées (modification du codage des couleurs) pour améliorer le rendu</w:t>
-      </w:r>
-    </w:p>
-    <w:p>
-      <w:pPr>
-        <w:pBdr>
-          <w:top w:val="single" w:sz="4" w:space="1" w:color="auto"/>
-          <w:left w:val="single" w:sz="4" w:space="1" w:color="auto"/>
-          <w:bottom w:val="single" w:sz="4" w:space="1" w:color="auto"/>
-          <w:right w:val="single" w:sz="4" w:space="1" w:color="auto"/>
-          <w:between w:val="nil"/>
-        </w:pBdr>
-        <w:rPr>
-          <w:color w:val="000000"/>
-          <w:sz w:val="21"/>
-          <w:szCs w:val="21"/>
-        </w:rPr>
-      </w:pPr>
-    </w:p>
-    <w:p>
-      <w:pPr>
-        <w:pBdr>
-          <w:top w:val="single" w:sz="4" w:space="1" w:color="auto"/>
-          <w:left w:val="single" w:sz="4" w:space="1" w:color="auto"/>
-          <w:bottom w:val="single" w:sz="4" w:space="1" w:color="auto"/>
-          <w:right w:val="single" w:sz="4" w:space="1" w:color="auto"/>
-          <w:between w:val="nil"/>
-        </w:pBdr>
-        <w:rPr>
-          <w:color w:val="000000"/>
-          <w:sz w:val="21"/>
-          <w:szCs w:val="21"/>
-        </w:rPr>
-      </w:pPr>
-    </w:p>
-    <w:p>
-      <w:pPr>
-        <w:pBdr>
-          <w:top w:val="single" w:sz="4" w:space="1" w:color="auto"/>
-          <w:left w:val="single" w:sz="4" w:space="1" w:color="auto"/>
-          <w:bottom w:val="single" w:sz="4" w:space="1" w:color="auto"/>
-          <w:right w:val="single" w:sz="4" w:space="1" w:color="auto"/>
-          <w:between w:val="nil"/>
-        </w:pBdr>
+        <w:t xml:space="preserve"> et site </w:t>
+      </w:r>
+      <w:proofErr w:type="spellStart"/>
+      <w:r>
         <w:rPr>
           <w:b/>
           <w:bCs/>
@@ -2465,8 +2487,265 @@
           <w:sz w:val="21"/>
           <w:szCs w:val="21"/>
         </w:rPr>
-      </w:pPr>
-      <w:r>
+        <w:t>Pixabay</w:t>
+      </w:r>
+      <w:proofErr w:type="spellEnd"/>
+    </w:p>
+    <w:p>
+      <w:pPr>
+        <w:pBdr>
+          <w:top w:val="single" w:sz="4" w:space="1" w:color="auto"/>
+          <w:left w:val="single" w:sz="4" w:space="1" w:color="auto"/>
+          <w:bottom w:val="single" w:sz="4" w:space="1" w:color="auto"/>
+          <w:right w:val="single" w:sz="4" w:space="1" w:color="auto"/>
+          <w:between w:val="nil"/>
+        </w:pBdr>
+        <w:rPr>
+          <w:color w:val="000000"/>
+          <w:sz w:val="21"/>
+          <w:szCs w:val="21"/>
+        </w:rPr>
+      </w:pPr>
+      <w:r>
+        <w:rPr>
+          <w:color w:val="000000"/>
+          <w:sz w:val="21"/>
+          <w:szCs w:val="21"/>
+        </w:rPr>
+        <w:t xml:space="preserve">  -  J’ai récupéré deux images SVG sur le site </w:t>
+      </w:r>
+      <w:proofErr w:type="spellStart"/>
+      <w:r>
+        <w:rPr>
+          <w:color w:val="000000"/>
+          <w:sz w:val="21"/>
+          <w:szCs w:val="21"/>
+        </w:rPr>
+        <w:t>Pixabay</w:t>
+      </w:r>
+      <w:proofErr w:type="spellEnd"/>
+      <w:r>
+        <w:rPr>
+          <w:color w:val="000000"/>
+          <w:sz w:val="21"/>
+          <w:szCs w:val="21"/>
+        </w:rPr>
+        <w:t xml:space="preserve"> </w:t>
+      </w:r>
+      <w:r>
+        <w:rPr>
+          <w:color w:val="000000"/>
+          <w:sz w:val="21"/>
+          <w:szCs w:val="21"/>
+        </w:rPr>
+        <w:t>et je les ai</w:t>
+      </w:r>
+      <w:r>
+        <w:rPr>
+          <w:color w:val="000000"/>
+          <w:sz w:val="21"/>
+          <w:szCs w:val="21"/>
+        </w:rPr>
+        <w:t xml:space="preserve"> assemblées et retouchées afin d’être cohérent sur la charte graphique pour créer le logo</w:t>
+      </w:r>
+    </w:p>
+    <w:p>
+      <w:pPr>
+        <w:pBdr>
+          <w:top w:val="single" w:sz="4" w:space="1" w:color="auto"/>
+          <w:left w:val="single" w:sz="4" w:space="1" w:color="auto"/>
+          <w:bottom w:val="single" w:sz="4" w:space="1" w:color="auto"/>
+          <w:right w:val="single" w:sz="4" w:space="1" w:color="auto"/>
+          <w:between w:val="nil"/>
+        </w:pBdr>
+        <w:rPr>
+          <w:color w:val="000000"/>
+          <w:sz w:val="21"/>
+          <w:szCs w:val="21"/>
+        </w:rPr>
+      </w:pPr>
+    </w:p>
+    <w:p>
+      <w:pPr>
+        <w:pBdr>
+          <w:top w:val="single" w:sz="4" w:space="1" w:color="auto"/>
+          <w:left w:val="single" w:sz="4" w:space="1" w:color="auto"/>
+          <w:bottom w:val="single" w:sz="4" w:space="1" w:color="auto"/>
+          <w:right w:val="single" w:sz="4" w:space="1" w:color="auto"/>
+          <w:between w:val="nil"/>
+        </w:pBdr>
+        <w:rPr>
+          <w:color w:val="000000"/>
+          <w:sz w:val="21"/>
+          <w:szCs w:val="21"/>
+        </w:rPr>
+      </w:pPr>
+      <w:r>
+        <w:rPr>
+          <w:color w:val="000000"/>
+          <w:sz w:val="21"/>
+          <w:szCs w:val="21"/>
+        </w:rPr>
+        <w:t xml:space="preserve">  -  J’ai récupéré quelques photos sur le site </w:t>
+      </w:r>
+      <w:proofErr w:type="spellStart"/>
+      <w:r>
+        <w:rPr>
+          <w:color w:val="000000"/>
+          <w:sz w:val="21"/>
+          <w:szCs w:val="21"/>
+        </w:rPr>
+        <w:t>Pixabay</w:t>
+      </w:r>
+      <w:proofErr w:type="spellEnd"/>
+      <w:r>
+        <w:rPr>
+          <w:color w:val="000000"/>
+          <w:sz w:val="21"/>
+          <w:szCs w:val="21"/>
+        </w:rPr>
+        <w:t xml:space="preserve"> </w:t>
+      </w:r>
+      <w:r>
+        <w:rPr>
+          <w:color w:val="000000"/>
+          <w:sz w:val="21"/>
+          <w:szCs w:val="21"/>
+        </w:rPr>
+        <w:t xml:space="preserve">et je les ai </w:t>
+      </w:r>
+      <w:r>
+        <w:rPr>
+          <w:color w:val="000000"/>
+          <w:sz w:val="21"/>
+          <w:szCs w:val="21"/>
+        </w:rPr>
+        <w:t>retouchées (ajout d’un filtre foncé pour faire ressortir le texte blanc) et enregistré</w:t>
+      </w:r>
+      <w:r>
+        <w:rPr>
+          <w:color w:val="000000"/>
+          <w:sz w:val="21"/>
+          <w:szCs w:val="21"/>
+        </w:rPr>
+        <w:t>es</w:t>
+      </w:r>
+      <w:r>
+        <w:rPr>
+          <w:color w:val="000000"/>
+          <w:sz w:val="21"/>
+          <w:szCs w:val="21"/>
+        </w:rPr>
+        <w:t xml:space="preserve"> au format WEBP</w:t>
+      </w:r>
+      <w:r>
+        <w:rPr>
+          <w:color w:val="000000"/>
+          <w:sz w:val="21"/>
+          <w:szCs w:val="21"/>
+        </w:rPr>
+        <w:t xml:space="preserve"> (meilleure compression que PNG)</w:t>
+      </w:r>
+    </w:p>
+    <w:p>
+      <w:pPr>
+        <w:pBdr>
+          <w:top w:val="single" w:sz="4" w:space="1" w:color="auto"/>
+          <w:left w:val="single" w:sz="4" w:space="1" w:color="auto"/>
+          <w:bottom w:val="single" w:sz="4" w:space="1" w:color="auto"/>
+          <w:right w:val="single" w:sz="4" w:space="1" w:color="auto"/>
+          <w:between w:val="nil"/>
+        </w:pBdr>
+        <w:rPr>
+          <w:color w:val="000000"/>
+          <w:sz w:val="21"/>
+          <w:szCs w:val="21"/>
+        </w:rPr>
+      </w:pPr>
+    </w:p>
+    <w:p>
+      <w:pPr>
+        <w:pBdr>
+          <w:top w:val="single" w:sz="4" w:space="1" w:color="auto"/>
+          <w:left w:val="single" w:sz="4" w:space="1" w:color="auto"/>
+          <w:bottom w:val="single" w:sz="4" w:space="1" w:color="auto"/>
+          <w:right w:val="single" w:sz="4" w:space="1" w:color="auto"/>
+          <w:between w:val="nil"/>
+        </w:pBdr>
+        <w:rPr>
+          <w:color w:val="000000"/>
+          <w:sz w:val="21"/>
+          <w:szCs w:val="21"/>
+        </w:rPr>
+      </w:pPr>
+      <w:r>
+        <w:rPr>
+          <w:color w:val="000000"/>
+          <w:sz w:val="21"/>
+          <w:szCs w:val="21"/>
+        </w:rPr>
+        <w:t xml:space="preserve">  -  J’ai récupéré les icônes des logos des réseaux sociaux sur le site </w:t>
+      </w:r>
+      <w:proofErr w:type="spellStart"/>
+      <w:r>
+        <w:rPr>
+          <w:color w:val="000000"/>
+          <w:sz w:val="21"/>
+          <w:szCs w:val="21"/>
+        </w:rPr>
+        <w:t>Pixabay</w:t>
+      </w:r>
+      <w:proofErr w:type="spellEnd"/>
+      <w:r>
+        <w:rPr>
+          <w:color w:val="000000"/>
+          <w:sz w:val="21"/>
+          <w:szCs w:val="21"/>
+        </w:rPr>
+        <w:t xml:space="preserve"> et je les retouchées (modification du codage des couleurs) pour améliorer le rendu</w:t>
+      </w:r>
+    </w:p>
+    <w:p>
+      <w:pPr>
+        <w:pBdr>
+          <w:top w:val="single" w:sz="4" w:space="1" w:color="auto"/>
+          <w:left w:val="single" w:sz="4" w:space="1" w:color="auto"/>
+          <w:bottom w:val="single" w:sz="4" w:space="1" w:color="auto"/>
+          <w:right w:val="single" w:sz="4" w:space="1" w:color="auto"/>
+          <w:between w:val="nil"/>
+        </w:pBdr>
+        <w:rPr>
+          <w:color w:val="000000"/>
+          <w:sz w:val="21"/>
+          <w:szCs w:val="21"/>
+        </w:rPr>
+      </w:pPr>
+    </w:p>
+    <w:p>
+      <w:pPr>
+        <w:pBdr>
+          <w:top w:val="single" w:sz="4" w:space="1" w:color="auto"/>
+          <w:left w:val="single" w:sz="4" w:space="1" w:color="auto"/>
+          <w:bottom w:val="single" w:sz="4" w:space="1" w:color="auto"/>
+          <w:right w:val="single" w:sz="4" w:space="1" w:color="auto"/>
+          <w:between w:val="nil"/>
+        </w:pBdr>
+        <w:rPr>
+          <w:color w:val="000000"/>
+          <w:sz w:val="21"/>
+          <w:szCs w:val="21"/>
+        </w:rPr>
+      </w:pPr>
+    </w:p>
+    <w:p>
+      <w:pPr>
+        <w:pBdr>
+          <w:top w:val="single" w:sz="4" w:space="1" w:color="auto"/>
+          <w:left w:val="single" w:sz="4" w:space="1" w:color="auto"/>
+          <w:bottom w:val="single" w:sz="4" w:space="1" w:color="auto"/>
+          <w:right w:val="single" w:sz="4" w:space="1" w:color="auto"/>
+          <w:between w:val="nil"/>
+        </w:pBdr>
         <w:rPr>
           <w:b/>
           <w:bCs/>
@@ -2474,82 +2753,9 @@
           <w:sz w:val="21"/>
           <w:szCs w:val="21"/>
         </w:rPr>
-        <w:t>Netlify</w:t>
-      </w:r>
-    </w:p>
-    <w:p>
-      <w:pPr>
-        <w:pBdr>
-          <w:top w:val="single" w:sz="4" w:space="1" w:color="auto"/>
-          <w:left w:val="single" w:sz="4" w:space="1" w:color="auto"/>
-          <w:bottom w:val="single" w:sz="4" w:space="1" w:color="auto"/>
-          <w:right w:val="single" w:sz="4" w:space="1" w:color="auto"/>
-          <w:between w:val="nil"/>
-        </w:pBdr>
-        <w:rPr>
-          <w:color w:val="000000"/>
-          <w:sz w:val="21"/>
-          <w:szCs w:val="21"/>
-        </w:rPr>
-      </w:pPr>
-      <w:r>
-        <w:rPr>
-          <w:color w:val="000000"/>
-          <w:sz w:val="21"/>
-          <w:szCs w:val="21"/>
-        </w:rPr>
-        <w:t xml:space="preserve">  -  J’ai </w:t>
-      </w:r>
-      <w:r>
-        <w:rPr>
-          <w:color w:val="000000"/>
-          <w:sz w:val="21"/>
-          <w:szCs w:val="21"/>
-        </w:rPr>
-        <w:t>déployé le site avec Netlify. Ça a été plus difficile que prévu car ça m’a pris du temps de comprendre qu’il fallait modifier mes chemins d’accès pour qu’ils commencent par « ./ » pour qu’ils soient fonctionnels ailleurs qu’avec l’outil de preview de VSC</w:t>
-      </w:r>
-    </w:p>
-    <w:p>
-      <w:pPr>
-        <w:pBdr>
-          <w:top w:val="single" w:sz="4" w:space="1" w:color="auto"/>
-          <w:left w:val="single" w:sz="4" w:space="1" w:color="auto"/>
-          <w:bottom w:val="single" w:sz="4" w:space="1" w:color="auto"/>
-          <w:right w:val="single" w:sz="4" w:space="1" w:color="auto"/>
-          <w:between w:val="nil"/>
-        </w:pBdr>
-        <w:rPr>
-          <w:color w:val="000000"/>
-          <w:sz w:val="21"/>
-          <w:szCs w:val="21"/>
-        </w:rPr>
-      </w:pPr>
-    </w:p>
-    <w:p>
-      <w:pPr>
-        <w:pBdr>
-          <w:top w:val="single" w:sz="4" w:space="1" w:color="auto"/>
-          <w:left w:val="single" w:sz="4" w:space="1" w:color="auto"/>
-          <w:bottom w:val="single" w:sz="4" w:space="1" w:color="auto"/>
-          <w:right w:val="single" w:sz="4" w:space="1" w:color="auto"/>
-          <w:between w:val="nil"/>
-        </w:pBdr>
-        <w:rPr>
-          <w:color w:val="000000"/>
-          <w:sz w:val="21"/>
-          <w:szCs w:val="21"/>
-        </w:rPr>
-      </w:pPr>
-    </w:p>
-    <w:p>
-      <w:pPr>
-        <w:pBdr>
-          <w:top w:val="single" w:sz="4" w:space="1" w:color="auto"/>
-          <w:left w:val="single" w:sz="4" w:space="1" w:color="auto"/>
-          <w:bottom w:val="single" w:sz="4" w:space="1" w:color="auto"/>
-          <w:right w:val="single" w:sz="4" w:space="1" w:color="auto"/>
-          <w:between w:val="nil"/>
-        </w:pBdr>
+      </w:pPr>
+      <w:proofErr w:type="spellStart"/>
+      <w:r>
         <w:rPr>
           <w:b/>
           <w:bCs/>
@@ -2557,8 +2763,119 @@
           <w:sz w:val="21"/>
           <w:szCs w:val="21"/>
         </w:rPr>
-      </w:pPr>
-      <w:r>
+        <w:t>Netlify</w:t>
+      </w:r>
+      <w:proofErr w:type="spellEnd"/>
+    </w:p>
+    <w:p>
+      <w:pPr>
+        <w:pBdr>
+          <w:top w:val="single" w:sz="4" w:space="1" w:color="auto"/>
+          <w:left w:val="single" w:sz="4" w:space="1" w:color="auto"/>
+          <w:bottom w:val="single" w:sz="4" w:space="1" w:color="auto"/>
+          <w:right w:val="single" w:sz="4" w:space="1" w:color="auto"/>
+          <w:between w:val="nil"/>
+        </w:pBdr>
+        <w:rPr>
+          <w:color w:val="000000"/>
+          <w:sz w:val="21"/>
+          <w:szCs w:val="21"/>
+        </w:rPr>
+      </w:pPr>
+      <w:r>
+        <w:rPr>
+          <w:color w:val="000000"/>
+          <w:sz w:val="21"/>
+          <w:szCs w:val="21"/>
+        </w:rPr>
+        <w:t xml:space="preserve">  -  J’ai </w:t>
+      </w:r>
+      <w:r>
+        <w:rPr>
+          <w:color w:val="000000"/>
+          <w:sz w:val="21"/>
+          <w:szCs w:val="21"/>
+        </w:rPr>
+        <w:t xml:space="preserve">déployé le site avec </w:t>
+      </w:r>
+      <w:proofErr w:type="spellStart"/>
+      <w:r>
+        <w:rPr>
+          <w:color w:val="000000"/>
+          <w:sz w:val="21"/>
+          <w:szCs w:val="21"/>
+        </w:rPr>
+        <w:t>Netlify</w:t>
+      </w:r>
+      <w:proofErr w:type="spellEnd"/>
+      <w:r>
+        <w:rPr>
+          <w:color w:val="000000"/>
+          <w:sz w:val="21"/>
+          <w:szCs w:val="21"/>
+        </w:rPr>
+        <w:t xml:space="preserve">. Ça a été plus difficile que prévu car ça m’a pris du temps de comprendre qu’il fallait modifier mes chemins d’accès pour qu’ils commencent par « ./ » pour qu’ils soient fonctionnels ailleurs qu’avec l’outil de </w:t>
+      </w:r>
+      <w:proofErr w:type="spellStart"/>
+      <w:r>
+        <w:rPr>
+          <w:color w:val="000000"/>
+          <w:sz w:val="21"/>
+          <w:szCs w:val="21"/>
+        </w:rPr>
+        <w:t>preview</w:t>
+      </w:r>
+      <w:proofErr w:type="spellEnd"/>
+      <w:r>
+        <w:rPr>
+          <w:color w:val="000000"/>
+          <w:sz w:val="21"/>
+          <w:szCs w:val="21"/>
+        </w:rPr>
+        <w:t xml:space="preserve"> de VSC</w:t>
+      </w:r>
+    </w:p>
+    <w:p>
+      <w:pPr>
+        <w:pBdr>
+          <w:top w:val="single" w:sz="4" w:space="1" w:color="auto"/>
+          <w:left w:val="single" w:sz="4" w:space="1" w:color="auto"/>
+          <w:bottom w:val="single" w:sz="4" w:space="1" w:color="auto"/>
+          <w:right w:val="single" w:sz="4" w:space="1" w:color="auto"/>
+          <w:between w:val="nil"/>
+        </w:pBdr>
+        <w:rPr>
+          <w:color w:val="000000"/>
+          <w:sz w:val="21"/>
+          <w:szCs w:val="21"/>
+        </w:rPr>
+      </w:pPr>
+    </w:p>
+    <w:p>
+      <w:pPr>
+        <w:pBdr>
+          <w:top w:val="single" w:sz="4" w:space="1" w:color="auto"/>
+          <w:left w:val="single" w:sz="4" w:space="1" w:color="auto"/>
+          <w:bottom w:val="single" w:sz="4" w:space="1" w:color="auto"/>
+          <w:right w:val="single" w:sz="4" w:space="1" w:color="auto"/>
+          <w:between w:val="nil"/>
+        </w:pBdr>
+        <w:rPr>
+          <w:color w:val="000000"/>
+          <w:sz w:val="21"/>
+          <w:szCs w:val="21"/>
+        </w:rPr>
+      </w:pPr>
+    </w:p>
+    <w:p>
+      <w:pPr>
+        <w:pBdr>
+          <w:top w:val="single" w:sz="4" w:space="1" w:color="auto"/>
+          <w:left w:val="single" w:sz="4" w:space="1" w:color="auto"/>
+          <w:bottom w:val="single" w:sz="4" w:space="1" w:color="auto"/>
+          <w:right w:val="single" w:sz="4" w:space="1" w:color="auto"/>
+          <w:between w:val="nil"/>
+        </w:pBdr>
         <w:rPr>
           <w:b/>
           <w:bCs/>
@@ -2566,8 +2883,19 @@
           <w:sz w:val="21"/>
           <w:szCs w:val="21"/>
         </w:rPr>
+      </w:pPr>
+      <w:proofErr w:type="spellStart"/>
+      <w:r>
+        <w:rPr>
+          <w:b/>
+          <w:bCs/>
+          <w:color w:val="000000"/>
+          <w:sz w:val="21"/>
+          <w:szCs w:val="21"/>
+        </w:rPr>
         <w:t>Pagespeed</w:t>
       </w:r>
+      <w:proofErr w:type="spellEnd"/>
     </w:p>
     <w:p>
       <w:pPr>
@@ -2591,7 +2919,23 @@
           <w:szCs w:val="21"/>
         </w:rPr>
         <w:lastRenderedPageBreak/>
-        <w:t xml:space="preserve">  -  J’ai utiliser cet outil pour avoir un retour sur le site. Il m’a notamment donné des conseils sur le format des images (WEBP au lieu de PNG) </w:t>
+        <w:t xml:space="preserve">  -  J’ai </w:t>
+      </w:r>
+      <w:r>
+        <w:rPr>
+          <w:color w:val="000000"/>
+          <w:sz w:val="21"/>
+          <w:szCs w:val="21"/>
+        </w:rPr>
+        <w:t>utilisé</w:t>
+      </w:r>
+      <w:r>
+        <w:rPr>
+          <w:color w:val="000000"/>
+          <w:sz w:val="21"/>
+          <w:szCs w:val="21"/>
+        </w:rPr>
+        <w:t xml:space="preserve"> cet outil pour avoir un retour sur le site. Il m’a notamment donné des conseils sur le format des images (WEBP au lieu de PNG) </w:t>
       </w:r>
     </w:p>
     <w:p>
@@ -2669,7 +3013,25 @@
           <w:sz w:val="21"/>
           <w:szCs w:val="21"/>
         </w:rPr>
-        <w:t>: langages de programmation, frameworks, outils, logiciels, documentations techniques, etc...</w:t>
+        <w:t xml:space="preserve">: langages de programmation, </w:t>
+      </w:r>
+      <w:proofErr w:type="spellStart"/>
+      <w:r>
+        <w:rPr>
+          <w:color w:val="000000"/>
+          <w:sz w:val="21"/>
+          <w:szCs w:val="21"/>
+        </w:rPr>
+        <w:t>frameworks</w:t>
+      </w:r>
+      <w:proofErr w:type="spellEnd"/>
+      <w:r>
+        <w:rPr>
+          <w:color w:val="000000"/>
+          <w:sz w:val="21"/>
+          <w:szCs w:val="21"/>
+        </w:rPr>
+        <w:t>, outils, logiciels, documentations techniques, etc...</w:t>
       </w:r>
     </w:p>
     <w:p>
@@ -2725,37 +3087,52 @@
           <w:color w:val="000000"/>
           <w:sz w:val="21"/>
           <w:szCs w:val="21"/>
-        </w:rPr>
-      </w:pPr>
-      <w:r>
-        <w:rPr>
-          <w:color w:val="000000"/>
-          <w:sz w:val="21"/>
-          <w:szCs w:val="21"/>
-        </w:rPr>
-        <w:t>Langages : HTML, CSS</w:t>
-      </w:r>
-    </w:p>
-    <w:p>
-      <w:pPr>
-        <w:pBdr>
-          <w:top w:val="single" w:sz="4" w:space="1" w:color="auto"/>
-          <w:left w:val="single" w:sz="4" w:space="1" w:color="auto"/>
-          <w:bottom w:val="single" w:sz="4" w:space="1" w:color="auto"/>
-          <w:right w:val="single" w:sz="4" w:space="1" w:color="auto"/>
-          <w:between w:val="nil"/>
-        </w:pBdr>
-        <w:rPr>
-          <w:color w:val="000000"/>
-          <w:sz w:val="21"/>
-          <w:szCs w:val="21"/>
-        </w:rPr>
-      </w:pPr>
-      <w:r>
-        <w:rPr>
-          <w:color w:val="000000"/>
-          <w:sz w:val="21"/>
-          <w:szCs w:val="21"/>
+          <w:lang w:val="nl-NL"/>
+        </w:rPr>
+      </w:pPr>
+      <w:proofErr w:type="spellStart"/>
+      <w:r>
+        <w:rPr>
+          <w:color w:val="000000"/>
+          <w:sz w:val="21"/>
+          <w:szCs w:val="21"/>
+          <w:lang w:val="nl-NL"/>
+        </w:rPr>
+        <w:t>Langages</w:t>
+      </w:r>
+      <w:proofErr w:type="spellEnd"/>
+      <w:r>
+        <w:rPr>
+          <w:color w:val="000000"/>
+          <w:sz w:val="21"/>
+          <w:szCs w:val="21"/>
+          <w:lang w:val="nl-NL"/>
+        </w:rPr>
+        <w:t> : HTML, CSS</w:t>
+      </w:r>
+    </w:p>
+    <w:p>
+      <w:pPr>
+        <w:pBdr>
+          <w:top w:val="single" w:sz="4" w:space="1" w:color="auto"/>
+          <w:left w:val="single" w:sz="4" w:space="1" w:color="auto"/>
+          <w:bottom w:val="single" w:sz="4" w:space="1" w:color="auto"/>
+          <w:right w:val="single" w:sz="4" w:space="1" w:color="auto"/>
+          <w:between w:val="nil"/>
+        </w:pBdr>
+        <w:rPr>
+          <w:color w:val="000000"/>
+          <w:sz w:val="21"/>
+          <w:szCs w:val="21"/>
+          <w:lang w:val="nl-NL"/>
+        </w:rPr>
+      </w:pPr>
+      <w:r>
+        <w:rPr>
+          <w:color w:val="000000"/>
+          <w:sz w:val="21"/>
+          <w:szCs w:val="21"/>
+          <w:lang w:val="nl-NL"/>
         </w:rPr>
         <w:t>Framework : Bootstrap</w:t>
       </w:r>
@@ -2773,13 +3150,15 @@
           <w:color w:val="000000"/>
           <w:sz w:val="21"/>
           <w:szCs w:val="21"/>
-        </w:rPr>
-      </w:pPr>
-      <w:r>
-        <w:rPr>
-          <w:color w:val="000000"/>
-          <w:sz w:val="21"/>
-          <w:szCs w:val="21"/>
+          <w:lang w:val="nl-NL"/>
+        </w:rPr>
+      </w:pPr>
+      <w:r>
+        <w:rPr>
+          <w:color w:val="000000"/>
+          <w:sz w:val="21"/>
+          <w:szCs w:val="21"/>
+          <w:lang w:val="nl-NL"/>
         </w:rPr>
         <w:t>IDE : Visual Studio Code</w:t>
       </w:r>
@@ -2805,56 +3184,94 @@
           <w:sz w:val="21"/>
           <w:szCs w:val="21"/>
         </w:rPr>
-        <w:t>Déploiement : Netlify</w:t>
-      </w:r>
-    </w:p>
-    <w:p>
-      <w:pPr>
-        <w:pBdr>
-          <w:top w:val="single" w:sz="4" w:space="1" w:color="auto"/>
-          <w:left w:val="single" w:sz="4" w:space="1" w:color="auto"/>
-          <w:bottom w:val="single" w:sz="4" w:space="1" w:color="auto"/>
-          <w:right w:val="single" w:sz="4" w:space="1" w:color="auto"/>
-          <w:between w:val="nil"/>
-        </w:pBdr>
-        <w:rPr>
-          <w:color w:val="000000"/>
-          <w:sz w:val="21"/>
-          <w:szCs w:val="21"/>
-        </w:rPr>
-      </w:pPr>
-      <w:r>
-        <w:rPr>
-          <w:color w:val="000000"/>
-          <w:sz w:val="21"/>
-          <w:szCs w:val="21"/>
-        </w:rPr>
-        <w:t>Documentations techniques : Studi, MDN, Bootstrap, Discord (discussion avec d’autres étudiants)</w:t>
-      </w:r>
-    </w:p>
-    <w:p>
-      <w:pPr>
-        <w:pBdr>
-          <w:top w:val="single" w:sz="4" w:space="1" w:color="auto"/>
-          <w:left w:val="single" w:sz="4" w:space="1" w:color="auto"/>
-          <w:bottom w:val="single" w:sz="4" w:space="1" w:color="auto"/>
-          <w:right w:val="single" w:sz="4" w:space="1" w:color="auto"/>
-          <w:between w:val="nil"/>
-        </w:pBdr>
-        <w:rPr>
-          <w:color w:val="000000"/>
-          <w:sz w:val="21"/>
-          <w:szCs w:val="21"/>
-        </w:rPr>
-      </w:pPr>
-      <w:r>
-        <w:rPr>
-          <w:color w:val="000000"/>
-          <w:sz w:val="21"/>
-          <w:szCs w:val="21"/>
-        </w:rPr>
-        <w:t>Modifications d’images : Inkscape</w:t>
-      </w:r>
+        <w:t xml:space="preserve">Déploiement : </w:t>
+      </w:r>
+      <w:proofErr w:type="spellStart"/>
+      <w:r>
+        <w:rPr>
+          <w:color w:val="000000"/>
+          <w:sz w:val="21"/>
+          <w:szCs w:val="21"/>
+        </w:rPr>
+        <w:t>Netlify</w:t>
+      </w:r>
+      <w:proofErr w:type="spellEnd"/>
+    </w:p>
+    <w:p>
+      <w:pPr>
+        <w:pBdr>
+          <w:top w:val="single" w:sz="4" w:space="1" w:color="auto"/>
+          <w:left w:val="single" w:sz="4" w:space="1" w:color="auto"/>
+          <w:bottom w:val="single" w:sz="4" w:space="1" w:color="auto"/>
+          <w:right w:val="single" w:sz="4" w:space="1" w:color="auto"/>
+          <w:between w:val="nil"/>
+        </w:pBdr>
+        <w:rPr>
+          <w:color w:val="000000"/>
+          <w:sz w:val="21"/>
+          <w:szCs w:val="21"/>
+        </w:rPr>
+      </w:pPr>
+      <w:r>
+        <w:rPr>
+          <w:color w:val="000000"/>
+          <w:sz w:val="21"/>
+          <w:szCs w:val="21"/>
+        </w:rPr>
+        <w:t xml:space="preserve">Documentations techniques : </w:t>
+      </w:r>
+      <w:proofErr w:type="spellStart"/>
+      <w:r>
+        <w:rPr>
+          <w:color w:val="000000"/>
+          <w:sz w:val="21"/>
+          <w:szCs w:val="21"/>
+        </w:rPr>
+        <w:t>Studi</w:t>
+      </w:r>
+      <w:proofErr w:type="spellEnd"/>
+      <w:r>
+        <w:rPr>
+          <w:color w:val="000000"/>
+          <w:sz w:val="21"/>
+          <w:szCs w:val="21"/>
+        </w:rPr>
+        <w:t>, MDN, Bootstrap, Discord (discussion avec d’autres étudiants)</w:t>
+      </w:r>
+    </w:p>
+    <w:p>
+      <w:pPr>
+        <w:pBdr>
+          <w:top w:val="single" w:sz="4" w:space="1" w:color="auto"/>
+          <w:left w:val="single" w:sz="4" w:space="1" w:color="auto"/>
+          <w:bottom w:val="single" w:sz="4" w:space="1" w:color="auto"/>
+          <w:right w:val="single" w:sz="4" w:space="1" w:color="auto"/>
+          <w:between w:val="nil"/>
+        </w:pBdr>
+        <w:rPr>
+          <w:color w:val="000000"/>
+          <w:sz w:val="21"/>
+          <w:szCs w:val="21"/>
+        </w:rPr>
+      </w:pPr>
+      <w:r>
+        <w:rPr>
+          <w:color w:val="000000"/>
+          <w:sz w:val="21"/>
+          <w:szCs w:val="21"/>
+        </w:rPr>
+        <w:t xml:space="preserve">Modifications d’images : </w:t>
+      </w:r>
+      <w:proofErr w:type="spellStart"/>
+      <w:r>
+        <w:rPr>
+          <w:color w:val="000000"/>
+          <w:sz w:val="21"/>
+          <w:szCs w:val="21"/>
+        </w:rPr>
+        <w:t>Inkscape</w:t>
+      </w:r>
+      <w:proofErr w:type="spellEnd"/>
     </w:p>
     <w:p>
       <w:pPr>
@@ -2994,7 +3411,43 @@
           <w:sz w:val="21"/>
           <w:szCs w:val="21"/>
         </w:rPr>
-        <w:t>NB: Pour le cas des exercices et évaluations demandées sur la plateforme Studi, il s'agit de...Studi.</w:t>
+        <w:t xml:space="preserve">NB: Pour le cas des exercices et évaluations demandées sur la plateforme </w:t>
+      </w:r>
+      <w:proofErr w:type="spellStart"/>
+      <w:r>
+        <w:rPr>
+          <w:color w:val="000000"/>
+          <w:sz w:val="21"/>
+          <w:szCs w:val="21"/>
+        </w:rPr>
+        <w:t>Studi</w:t>
+      </w:r>
+      <w:proofErr w:type="spellEnd"/>
+      <w:r>
+        <w:rPr>
+          <w:color w:val="000000"/>
+          <w:sz w:val="21"/>
+          <w:szCs w:val="21"/>
+        </w:rPr>
+        <w:t>, il s'agit de...</w:t>
+      </w:r>
+      <w:proofErr w:type="spellStart"/>
+      <w:r>
+        <w:rPr>
+          <w:color w:val="000000"/>
+          <w:sz w:val="21"/>
+          <w:szCs w:val="21"/>
+        </w:rPr>
+        <w:t>Studi</w:t>
+      </w:r>
+      <w:proofErr w:type="spellEnd"/>
+      <w:r>
+        <w:rPr>
+          <w:color w:val="000000"/>
+          <w:sz w:val="21"/>
+          <w:szCs w:val="21"/>
+        </w:rPr>
+        <w:t>.</w:t>
       </w:r>
     </w:p>
     <w:p>
@@ -3034,8 +3487,18 @@
           <w:sz w:val="21"/>
           <w:szCs w:val="21"/>
         </w:rPr>
-        <w:t>Evaluation d’entrainement demandée sur la plateforme Studi</w:t>
-      </w:r>
+        <w:t xml:space="preserve">Evaluation d’entrainement demandée sur la plateforme </w:t>
+      </w:r>
+      <w:proofErr w:type="spellStart"/>
+      <w:r>
+        <w:rPr>
+          <w:color w:val="000000"/>
+          <w:sz w:val="21"/>
+          <w:szCs w:val="21"/>
+        </w:rPr>
+        <w:t>Studi</w:t>
+      </w:r>
+      <w:proofErr w:type="spellEnd"/>
     </w:p>
     <w:p>
       <w:pPr>
@@ -3234,7 +3697,23 @@
         <w:sz w:val="22"/>
         <w:szCs w:val="22"/>
       </w:rPr>
-      <w:t xml:space="preserve">©Studi - Reproduction interdite </w:t>
+      <w:t>©</w:t>
+    </w:r>
+    <w:proofErr w:type="spellStart"/>
+    <w:r>
+      <w:rPr>
+        <w:sz w:val="22"/>
+        <w:szCs w:val="22"/>
+      </w:rPr>
+      <w:t>Studi</w:t>
+    </w:r>
+    <w:proofErr w:type="spellEnd"/>
+    <w:r>
+      <w:rPr>
+        <w:sz w:val="22"/>
+        <w:szCs w:val="22"/>
+      </w:rPr>
+      <w:t xml:space="preserve"> - Reproduction interdite </w:t>
     </w:r>
     <w:r>
       <w:rPr>

</xml_diff>